<commit_message>
Implemented Load/Save image function
</commit_message>
<xml_diff>
--- a/AMG Graphics Checklist for Submission 2021.docx
+++ b/AMG Graphics Checklist for Submission 2021.docx
@@ -1,6 +1,6 @@
 
 <file path=word/document.xml><?xml version="1.0" encoding="utf-8"?>
-<w:document xmlns:wpc="http://schemas.microsoft.com/office/word/2010/wordprocessingCanvas" xmlns:cx="http://schemas.microsoft.com/office/drawing/2014/chartex" xmlns:cx1="http://schemas.microsoft.com/office/drawing/2015/9/8/chartex" xmlns:cx2="http://schemas.microsoft.com/office/drawing/2015/10/21/chartex" xmlns:cx3="http://schemas.microsoft.com/office/drawing/2016/5/9/chartex" xmlns:cx4="http://schemas.microsoft.com/office/drawing/2016/5/10/chartex" xmlns:cx5="http://schemas.microsoft.com/office/drawing/2016/5/11/chartex" xmlns:cx6="http://schemas.microsoft.com/office/drawing/2016/5/12/chartex" xmlns:cx7="http://schemas.microsoft.com/office/drawing/2016/5/13/chartex" xmlns:cx8="http://schemas.microsoft.com/office/drawing/2016/5/14/chartex" xmlns:mc="http://schemas.openxmlformats.org/markup-compatibility/2006" xmlns:aink="http://schemas.microsoft.com/office/drawing/2016/ink" xmlns:am3d="http://schemas.microsoft.com/office/drawing/2017/model3d" xmlns:o="urn:schemas-microsoft-com:office:office" xmlns:r="http://schemas.openxmlformats.org/officeDocument/2006/relationships" xmlns:m="http://schemas.openxmlformats.org/officeDocument/2006/math" xmlns:v="urn:schemas-microsoft-com:vml" xmlns:wp14="http://schemas.microsoft.com/office/word/2010/wordprocessingDrawing" xmlns:wp="http://schemas.openxmlformats.org/drawingml/2006/wordprocessingDrawing" xmlns:w10="urn:schemas-microsoft-com:office:word" xmlns:w="http://schemas.openxmlformats.org/wordprocessingml/2006/main" xmlns:w14="http://schemas.microsoft.com/office/word/2010/wordml" xmlns:w15="http://schemas.microsoft.com/office/word/2012/wordml" xmlns:w16cid="http://schemas.microsoft.com/office/word/2016/wordml/cid" xmlns:w16se="http://schemas.microsoft.com/office/word/2015/wordml/symex" xmlns:wpg="http://schemas.microsoft.com/office/word/2010/wordprocessingGroup" xmlns:wpi="http://schemas.microsoft.com/office/word/2010/wordprocessingInk" xmlns:wne="http://schemas.microsoft.com/office/word/2006/wordml" xmlns:wps="http://schemas.microsoft.com/office/word/2010/wordprocessingShape" mc:Ignorable="w14 w15 w16se w16cid wp14">
+<w:document xmlns:wpc="http://schemas.microsoft.com/office/word/2010/wordprocessingCanvas" xmlns:cx="http://schemas.microsoft.com/office/drawing/2014/chartex" xmlns:cx1="http://schemas.microsoft.com/office/drawing/2015/9/8/chartex" xmlns:cx2="http://schemas.microsoft.com/office/drawing/2015/10/21/chartex" xmlns:cx3="http://schemas.microsoft.com/office/drawing/2016/5/9/chartex" xmlns:cx4="http://schemas.microsoft.com/office/drawing/2016/5/10/chartex" xmlns:cx5="http://schemas.microsoft.com/office/drawing/2016/5/11/chartex" xmlns:cx6="http://schemas.microsoft.com/office/drawing/2016/5/12/chartex" xmlns:cx7="http://schemas.microsoft.com/office/drawing/2016/5/13/chartex" xmlns:cx8="http://schemas.microsoft.com/office/drawing/2016/5/14/chartex" xmlns:mc="http://schemas.openxmlformats.org/markup-compatibility/2006" xmlns:aink="http://schemas.microsoft.com/office/drawing/2016/ink" xmlns:am3d="http://schemas.microsoft.com/office/drawing/2017/model3d" xmlns:o="urn:schemas-microsoft-com:office:office" xmlns:r="http://schemas.openxmlformats.org/officeDocument/2006/relationships" xmlns:m="http://schemas.openxmlformats.org/officeDocument/2006/math" xmlns:v="urn:schemas-microsoft-com:vml" xmlns:wp14="http://schemas.microsoft.com/office/word/2010/wordprocessingDrawing" xmlns:wp="http://schemas.openxmlformats.org/drawingml/2006/wordprocessingDrawing" xmlns:w10="urn:schemas-microsoft-com:office:word" xmlns:w="http://schemas.openxmlformats.org/wordprocessingml/2006/main" xmlns:w14="http://schemas.microsoft.com/office/word/2010/wordml" xmlns:w15="http://schemas.microsoft.com/office/word/2012/wordml" xmlns:w16cex="http://schemas.microsoft.com/office/word/2018/wordml/cex" xmlns:w16cid="http://schemas.microsoft.com/office/word/2016/wordml/cid" xmlns:w16="http://schemas.microsoft.com/office/word/2018/wordml" xmlns:w16se="http://schemas.microsoft.com/office/word/2015/wordml/symex" xmlns:wpg="http://schemas.microsoft.com/office/word/2010/wordprocessingGroup" xmlns:wpi="http://schemas.microsoft.com/office/word/2010/wordprocessingInk" xmlns:wne="http://schemas.microsoft.com/office/word/2006/wordml" xmlns:wps="http://schemas.microsoft.com/office/word/2010/wordprocessingShape" mc:Ignorable="w14 w15 w16se w16cid w16 w16cex wp14">
   <w:body>
     <w:p>
       <w:pPr>
@@ -181,13 +181,21 @@
           <w:tcPr>
             <w:tcW w:w="850" w:type="dxa"/>
           </w:tcPr>
-          <w:p/>
-        </w:tc>
-        <w:tc>
-          <w:tcPr>
-            <w:tcW w:w="4536" w:type="dxa"/>
-          </w:tcPr>
-          <w:p/>
+          <w:p>
+            <w:r>
+              <w:t>Yes</w:t>
+            </w:r>
+          </w:p>
+        </w:tc>
+        <w:tc>
+          <w:tcPr>
+            <w:tcW w:w="4536" w:type="dxa"/>
+          </w:tcPr>
+          <w:p>
+            <w:r>
+              <w:t>Click on the file menu button in the top left to reveal the load and save image options</w:t>
+            </w:r>
+          </w:p>
         </w:tc>
         <w:tc>
           <w:tcPr>
@@ -1476,8 +1484,6 @@
             <w:r>
               <w:t xml:space="preserve"> showing independent design.</w:t>
             </w:r>
-            <w:bookmarkStart w:id="0" w:name="_GoBack"/>
-            <w:bookmarkEnd w:id="0"/>
           </w:p>
           <w:p/>
         </w:tc>
@@ -2195,7 +2201,7 @@
 </file>
 
 <file path=word/endnotes.xml><?xml version="1.0" encoding="utf-8"?>
-<w:endnotes xmlns:wpc="http://schemas.microsoft.com/office/word/2010/wordprocessingCanvas" xmlns:cx="http://schemas.microsoft.com/office/drawing/2014/chartex" xmlns:cx1="http://schemas.microsoft.com/office/drawing/2015/9/8/chartex" xmlns:cx2="http://schemas.microsoft.com/office/drawing/2015/10/21/chartex" xmlns:cx3="http://schemas.microsoft.com/office/drawing/2016/5/9/chartex" xmlns:cx4="http://schemas.microsoft.com/office/drawing/2016/5/10/chartex" xmlns:cx5="http://schemas.microsoft.com/office/drawing/2016/5/11/chartex" xmlns:cx6="http://schemas.microsoft.com/office/drawing/2016/5/12/chartex" xmlns:cx7="http://schemas.microsoft.com/office/drawing/2016/5/13/chartex" xmlns:cx8="http://schemas.microsoft.com/office/drawing/2016/5/14/chartex" xmlns:mc="http://schemas.openxmlformats.org/markup-compatibility/2006" xmlns:aink="http://schemas.microsoft.com/office/drawing/2016/ink" xmlns:am3d="http://schemas.microsoft.com/office/drawing/2017/model3d" xmlns:o="urn:schemas-microsoft-com:office:office" xmlns:r="http://schemas.openxmlformats.org/officeDocument/2006/relationships" xmlns:m="http://schemas.openxmlformats.org/officeDocument/2006/math" xmlns:v="urn:schemas-microsoft-com:vml" xmlns:wp14="http://schemas.microsoft.com/office/word/2010/wordprocessingDrawing" xmlns:wp="http://schemas.openxmlformats.org/drawingml/2006/wordprocessingDrawing" xmlns:w10="urn:schemas-microsoft-com:office:word" xmlns:w="http://schemas.openxmlformats.org/wordprocessingml/2006/main" xmlns:w14="http://schemas.microsoft.com/office/word/2010/wordml" xmlns:w15="http://schemas.microsoft.com/office/word/2012/wordml" xmlns:w16cid="http://schemas.microsoft.com/office/word/2016/wordml/cid" xmlns:w16se="http://schemas.microsoft.com/office/word/2015/wordml/symex" xmlns:wpg="http://schemas.microsoft.com/office/word/2010/wordprocessingGroup" xmlns:wpi="http://schemas.microsoft.com/office/word/2010/wordprocessingInk" xmlns:wne="http://schemas.microsoft.com/office/word/2006/wordml" xmlns:wps="http://schemas.microsoft.com/office/word/2010/wordprocessingShape" mc:Ignorable="w14 w15 w16se w16cid wp14">
+<w:endnotes xmlns:wpc="http://schemas.microsoft.com/office/word/2010/wordprocessingCanvas" xmlns:cx="http://schemas.microsoft.com/office/drawing/2014/chartex" xmlns:cx1="http://schemas.microsoft.com/office/drawing/2015/9/8/chartex" xmlns:cx2="http://schemas.microsoft.com/office/drawing/2015/10/21/chartex" xmlns:cx3="http://schemas.microsoft.com/office/drawing/2016/5/9/chartex" xmlns:cx4="http://schemas.microsoft.com/office/drawing/2016/5/10/chartex" xmlns:cx5="http://schemas.microsoft.com/office/drawing/2016/5/11/chartex" xmlns:cx6="http://schemas.microsoft.com/office/drawing/2016/5/12/chartex" xmlns:cx7="http://schemas.microsoft.com/office/drawing/2016/5/13/chartex" xmlns:cx8="http://schemas.microsoft.com/office/drawing/2016/5/14/chartex" xmlns:mc="http://schemas.openxmlformats.org/markup-compatibility/2006" xmlns:aink="http://schemas.microsoft.com/office/drawing/2016/ink" xmlns:am3d="http://schemas.microsoft.com/office/drawing/2017/model3d" xmlns:o="urn:schemas-microsoft-com:office:office" xmlns:r="http://schemas.openxmlformats.org/officeDocument/2006/relationships" xmlns:m="http://schemas.openxmlformats.org/officeDocument/2006/math" xmlns:v="urn:schemas-microsoft-com:vml" xmlns:wp14="http://schemas.microsoft.com/office/word/2010/wordprocessingDrawing" xmlns:wp="http://schemas.openxmlformats.org/drawingml/2006/wordprocessingDrawing" xmlns:w10="urn:schemas-microsoft-com:office:word" xmlns:w="http://schemas.openxmlformats.org/wordprocessingml/2006/main" xmlns:w14="http://schemas.microsoft.com/office/word/2010/wordml" xmlns:w15="http://schemas.microsoft.com/office/word/2012/wordml" xmlns:w16cex="http://schemas.microsoft.com/office/word/2018/wordml/cex" xmlns:w16cid="http://schemas.microsoft.com/office/word/2016/wordml/cid" xmlns:w16="http://schemas.microsoft.com/office/word/2018/wordml" xmlns:w16se="http://schemas.microsoft.com/office/word/2015/wordml/symex" xmlns:wpg="http://schemas.microsoft.com/office/word/2010/wordprocessingGroup" xmlns:wpi="http://schemas.microsoft.com/office/word/2010/wordprocessingInk" xmlns:wne="http://schemas.microsoft.com/office/word/2006/wordml" xmlns:wps="http://schemas.microsoft.com/office/word/2010/wordprocessingShape" mc:Ignorable="w14 w15 w16se w16cid w16 w16cex wp14">
   <w:endnote w:type="separator" w:id="-1">
     <w:p>
       <w:pPr>
@@ -2220,7 +2226,7 @@
 </file>
 
 <file path=word/footnotes.xml><?xml version="1.0" encoding="utf-8"?>
-<w:footnotes xmlns:wpc="http://schemas.microsoft.com/office/word/2010/wordprocessingCanvas" xmlns:cx="http://schemas.microsoft.com/office/drawing/2014/chartex" xmlns:cx1="http://schemas.microsoft.com/office/drawing/2015/9/8/chartex" xmlns:cx2="http://schemas.microsoft.com/office/drawing/2015/10/21/chartex" xmlns:cx3="http://schemas.microsoft.com/office/drawing/2016/5/9/chartex" xmlns:cx4="http://schemas.microsoft.com/office/drawing/2016/5/10/chartex" xmlns:cx5="http://schemas.microsoft.com/office/drawing/2016/5/11/chartex" xmlns:cx6="http://schemas.microsoft.com/office/drawing/2016/5/12/chartex" xmlns:cx7="http://schemas.microsoft.com/office/drawing/2016/5/13/chartex" xmlns:cx8="http://schemas.microsoft.com/office/drawing/2016/5/14/chartex" xmlns:mc="http://schemas.openxmlformats.org/markup-compatibility/2006" xmlns:aink="http://schemas.microsoft.com/office/drawing/2016/ink" xmlns:am3d="http://schemas.microsoft.com/office/drawing/2017/model3d" xmlns:o="urn:schemas-microsoft-com:office:office" xmlns:r="http://schemas.openxmlformats.org/officeDocument/2006/relationships" xmlns:m="http://schemas.openxmlformats.org/officeDocument/2006/math" xmlns:v="urn:schemas-microsoft-com:vml" xmlns:wp14="http://schemas.microsoft.com/office/word/2010/wordprocessingDrawing" xmlns:wp="http://schemas.openxmlformats.org/drawingml/2006/wordprocessingDrawing" xmlns:w10="urn:schemas-microsoft-com:office:word" xmlns:w="http://schemas.openxmlformats.org/wordprocessingml/2006/main" xmlns:w14="http://schemas.microsoft.com/office/word/2010/wordml" xmlns:w15="http://schemas.microsoft.com/office/word/2012/wordml" xmlns:w16cid="http://schemas.microsoft.com/office/word/2016/wordml/cid" xmlns:w16se="http://schemas.microsoft.com/office/word/2015/wordml/symex" xmlns:wpg="http://schemas.microsoft.com/office/word/2010/wordprocessingGroup" xmlns:wpi="http://schemas.microsoft.com/office/word/2010/wordprocessingInk" xmlns:wne="http://schemas.microsoft.com/office/word/2006/wordml" xmlns:wps="http://schemas.microsoft.com/office/word/2010/wordprocessingShape" mc:Ignorable="w14 w15 w16se w16cid wp14">
+<w:footnotes xmlns:wpc="http://schemas.microsoft.com/office/word/2010/wordprocessingCanvas" xmlns:cx="http://schemas.microsoft.com/office/drawing/2014/chartex" xmlns:cx1="http://schemas.microsoft.com/office/drawing/2015/9/8/chartex" xmlns:cx2="http://schemas.microsoft.com/office/drawing/2015/10/21/chartex" xmlns:cx3="http://schemas.microsoft.com/office/drawing/2016/5/9/chartex" xmlns:cx4="http://schemas.microsoft.com/office/drawing/2016/5/10/chartex" xmlns:cx5="http://schemas.microsoft.com/office/drawing/2016/5/11/chartex" xmlns:cx6="http://schemas.microsoft.com/office/drawing/2016/5/12/chartex" xmlns:cx7="http://schemas.microsoft.com/office/drawing/2016/5/13/chartex" xmlns:cx8="http://schemas.microsoft.com/office/drawing/2016/5/14/chartex" xmlns:mc="http://schemas.openxmlformats.org/markup-compatibility/2006" xmlns:aink="http://schemas.microsoft.com/office/drawing/2016/ink" xmlns:am3d="http://schemas.microsoft.com/office/drawing/2017/model3d" xmlns:o="urn:schemas-microsoft-com:office:office" xmlns:r="http://schemas.openxmlformats.org/officeDocument/2006/relationships" xmlns:m="http://schemas.openxmlformats.org/officeDocument/2006/math" xmlns:v="urn:schemas-microsoft-com:vml" xmlns:wp14="http://schemas.microsoft.com/office/word/2010/wordprocessingDrawing" xmlns:wp="http://schemas.openxmlformats.org/drawingml/2006/wordprocessingDrawing" xmlns:w10="urn:schemas-microsoft-com:office:word" xmlns:w="http://schemas.openxmlformats.org/wordprocessingml/2006/main" xmlns:w14="http://schemas.microsoft.com/office/word/2010/wordml" xmlns:w15="http://schemas.microsoft.com/office/word/2012/wordml" xmlns:w16cex="http://schemas.microsoft.com/office/word/2018/wordml/cex" xmlns:w16cid="http://schemas.microsoft.com/office/word/2016/wordml/cid" xmlns:w16="http://schemas.microsoft.com/office/word/2018/wordml" xmlns:w16se="http://schemas.microsoft.com/office/word/2015/wordml/symex" xmlns:wpg="http://schemas.microsoft.com/office/word/2010/wordprocessingGroup" xmlns:wpi="http://schemas.microsoft.com/office/word/2010/wordprocessingInk" xmlns:wne="http://schemas.microsoft.com/office/word/2006/wordml" xmlns:wps="http://schemas.microsoft.com/office/word/2010/wordprocessingShape" mc:Ignorable="w14 w15 w16se w16cid w16 w16cex wp14">
   <w:footnote w:type="separator" w:id="-1">
     <w:p>
       <w:pPr>
@@ -2245,7 +2251,7 @@
 </file>
 
 <file path=word/styles.xml><?xml version="1.0" encoding="utf-8"?>
-<w:styles xmlns:mc="http://schemas.openxmlformats.org/markup-compatibility/2006" xmlns:r="http://schemas.openxmlformats.org/officeDocument/2006/relationships" xmlns:w="http://schemas.openxmlformats.org/wordprocessingml/2006/main" xmlns:w14="http://schemas.microsoft.com/office/word/2010/wordml" xmlns:w15="http://schemas.microsoft.com/office/word/2012/wordml" xmlns:w16cid="http://schemas.microsoft.com/office/word/2016/wordml/cid" xmlns:w16se="http://schemas.microsoft.com/office/word/2015/wordml/symex" mc:Ignorable="w14 w15 w16se w16cid">
+<w:styles xmlns:mc="http://schemas.openxmlformats.org/markup-compatibility/2006" xmlns:r="http://schemas.openxmlformats.org/officeDocument/2006/relationships" xmlns:w="http://schemas.openxmlformats.org/wordprocessingml/2006/main" xmlns:w14="http://schemas.microsoft.com/office/word/2010/wordml" xmlns:w15="http://schemas.microsoft.com/office/word/2012/wordml" xmlns:w16cex="http://schemas.microsoft.com/office/word/2018/wordml/cex" xmlns:w16cid="http://schemas.microsoft.com/office/word/2016/wordml/cid" xmlns:w16="http://schemas.microsoft.com/office/word/2018/wordml" xmlns:w16se="http://schemas.microsoft.com/office/word/2015/wordml/symex" mc:Ignorable="w14 w15 w16se w16cid w16 w16cex">
   <w:docDefaults>
     <w:rPrDefault>
       <w:rPr>

</xml_diff>

<commit_message>
Update AMG Graphics Checklist for Submission 2021.docx
</commit_message>
<xml_diff>
--- a/AMG Graphics Checklist for Submission 2021.docx
+++ b/AMG Graphics Checklist for Submission 2021.docx
@@ -193,7 +193,7 @@
           </w:tcPr>
           <w:p>
             <w:r>
-              <w:t>Click on the file menu button in the top left to reveal the load and save image options</w:t>
+              <w:t>Click either the load file or save file options at the top left corner of the GUI to access the options</w:t>
             </w:r>
           </w:p>
         </w:tc>
@@ -234,24 +234,37 @@
           </w:tcPr>
           <w:p>
             <w:r>
-              <w:t>Convert a colour image to a black-and-white</w:t>
+              <w:t xml:space="preserve">Convert a colour image to a </w:t>
+            </w:r>
+            <w:proofErr w:type="gramStart"/>
+            <w:r>
+              <w:t>black-and-white</w:t>
             </w:r>
             <w:r>
               <w:t xml:space="preserve"> and greyscale versions of the image</w:t>
             </w:r>
-          </w:p>
-        </w:tc>
-        <w:tc>
-          <w:tcPr>
-            <w:tcW w:w="850" w:type="dxa"/>
-          </w:tcPr>
-          <w:p/>
-        </w:tc>
-        <w:tc>
-          <w:tcPr>
-            <w:tcW w:w="4536" w:type="dxa"/>
-          </w:tcPr>
-          <w:p/>
+            <w:proofErr w:type="gramEnd"/>
+          </w:p>
+        </w:tc>
+        <w:tc>
+          <w:tcPr>
+            <w:tcW w:w="850" w:type="dxa"/>
+          </w:tcPr>
+          <w:p>
+            <w:r>
+              <w:t>Yes</w:t>
+            </w:r>
+          </w:p>
+        </w:tc>
+        <w:tc>
+          <w:tcPr>
+            <w:tcW w:w="4536" w:type="dxa"/>
+          </w:tcPr>
+          <w:p>
+            <w:r>
+              <w:t>Open the Filters drop down menu and click on the filter of choice</w:t>
+            </w:r>
+          </w:p>
         </w:tc>
         <w:tc>
           <w:tcPr>
@@ -299,13 +312,27 @@
           <w:tcPr>
             <w:tcW w:w="850" w:type="dxa"/>
           </w:tcPr>
-          <w:p/>
-        </w:tc>
-        <w:tc>
-          <w:tcPr>
-            <w:tcW w:w="4536" w:type="dxa"/>
-          </w:tcPr>
-          <w:p/>
+          <w:p>
+            <w:r>
+              <w:t>Yes</w:t>
+            </w:r>
+          </w:p>
+        </w:tc>
+        <w:tc>
+          <w:tcPr>
+            <w:tcW w:w="4536" w:type="dxa"/>
+          </w:tcPr>
+          <w:p>
+            <w:r>
+              <w:t xml:space="preserve">Use the sliders present on the </w:t>
+            </w:r>
+            <w:r>
+              <w:t>left-hand</w:t>
+            </w:r>
+            <w:r>
+              <w:t xml:space="preserve"> side of the GUI by simply holding down the slider and dragging it either back or forth to the desired value, letting go of it will update the image</w:t>
+            </w:r>
+          </w:p>
         </w:tc>
         <w:tc>
           <w:tcPr>
@@ -353,13 +380,21 @@
           <w:tcPr>
             <w:tcW w:w="850" w:type="dxa"/>
           </w:tcPr>
-          <w:p/>
-        </w:tc>
-        <w:tc>
-          <w:tcPr>
-            <w:tcW w:w="4536" w:type="dxa"/>
-          </w:tcPr>
-          <w:p/>
+          <w:p>
+            <w:r>
+              <w:t>Yes</w:t>
+            </w:r>
+          </w:p>
+        </w:tc>
+        <w:tc>
+          <w:tcPr>
+            <w:tcW w:w="4536" w:type="dxa"/>
+          </w:tcPr>
+          <w:p>
+            <w:r>
+              <w:t>Open the Filters drop down menu and click on the filter of choice</w:t>
+            </w:r>
+          </w:p>
         </w:tc>
         <w:tc>
           <w:tcPr>
@@ -1422,7 +1457,11 @@
           <w:tcPr>
             <w:tcW w:w="850" w:type="dxa"/>
           </w:tcPr>
-          <w:p/>
+          <w:p>
+            <w:r>
+              <w:t>Yes</w:t>
+            </w:r>
+          </w:p>
         </w:tc>
         <w:tc>
           <w:tcPr>
@@ -1491,7 +1530,11 @@
           <w:tcPr>
             <w:tcW w:w="850" w:type="dxa"/>
           </w:tcPr>
-          <w:p/>
+          <w:p>
+            <w:r>
+              <w:t>Yes</w:t>
+            </w:r>
+          </w:p>
         </w:tc>
         <w:tc>
           <w:tcPr>
@@ -1557,7 +1600,11 @@
           <w:tcPr>
             <w:tcW w:w="850" w:type="dxa"/>
           </w:tcPr>
-          <w:p/>
+          <w:p>
+            <w:r>
+              <w:t>Yes</w:t>
+            </w:r>
+          </w:p>
         </w:tc>
         <w:tc>
           <w:tcPr>
@@ -1569,6 +1616,12 @@
                 <w:u w:val="single"/>
               </w:rPr>
             </w:pPr>
+            <w:r>
+              <w:t>Click either the load file or save file options at the top left corner of the GUI to access the options</w:t>
+            </w:r>
+            <w:r>
+              <w:t xml:space="preserve"> and have the dialogues pop up</w:t>
+            </w:r>
           </w:p>
         </w:tc>
         <w:tc>
@@ -1623,7 +1676,11 @@
           <w:tcPr>
             <w:tcW w:w="850" w:type="dxa"/>
           </w:tcPr>
-          <w:p/>
+          <w:p>
+            <w:r>
+              <w:t>Yes</w:t>
+            </w:r>
+          </w:p>
         </w:tc>
         <w:tc>
           <w:tcPr>
@@ -1635,6 +1692,9 @@
                 <w:u w:val="single"/>
               </w:rPr>
             </w:pPr>
+            <w:r>
+              <w:t>There are sliders present to alter the brightness and contrast values of the image</w:t>
+            </w:r>
           </w:p>
         </w:tc>
         <w:tc>

</xml_diff>

<commit_message>
Updated with new Checklist
Grading criteria for 2021 has been revised in accordance with material that has been covered by the module.

Main difference being RGB-HSV conversion is now an additional feature instead of a requirement.
</commit_message>
<xml_diff>
--- a/AMG Graphics Checklist for Submission 2021.docx
+++ b/AMG Graphics Checklist for Submission 2021.docx
@@ -188,8 +188,11 @@
             <w:tcW w:w="850" w:type="dxa"/>
           </w:tcPr>
           <w:p>
-            <w:r>
-              <w:t>Yes</w:t>
+            <w:pPr>
+              <w:jc w:val="center"/>
+            </w:pPr>
+            <w:r>
+              <w:t>X</w:t>
             </w:r>
           </w:p>
         </w:tc>
@@ -199,7 +202,7 @@
           </w:tcPr>
           <w:p>
             <w:r>
-              <w:t>Click either the load file or save file options at the top left corner of the GUI to access the options</w:t>
+              <w:t>Use the load file and save file options accordingly to open the dialogue windows to select a file/save a file</w:t>
             </w:r>
           </w:p>
         </w:tc>
@@ -240,16 +243,20 @@
           </w:tcPr>
           <w:p>
             <w:r>
-              <w:t xml:space="preserve">Convert a colour image to a </w:t>
-            </w:r>
-            <w:proofErr w:type="gramStart"/>
-            <w:r>
-              <w:t>black-and-white</w:t>
-            </w:r>
-            <w:r>
-              <w:t xml:space="preserve"> and greyscale versions of the image</w:t>
-            </w:r>
-            <w:proofErr w:type="gramEnd"/>
+              <w:t>Basic RGB manipulation of image – e.g. c</w:t>
+            </w:r>
+            <w:r>
+              <w:t>onvert a colour image to a black-and-white</w:t>
+            </w:r>
+            <w:r>
+              <w:t xml:space="preserve"> </w:t>
+            </w:r>
+            <w:r>
+              <w:t>or</w:t>
+            </w:r>
+            <w:r>
+              <w:t xml:space="preserve"> greyscale versions of the image</w:t>
+            </w:r>
           </w:p>
         </w:tc>
         <w:tc>
@@ -257,8 +264,11 @@
             <w:tcW w:w="850" w:type="dxa"/>
           </w:tcPr>
           <w:p>
-            <w:r>
-              <w:t>Yes</w:t>
+            <w:pPr>
+              <w:jc w:val="center"/>
+            </w:pPr>
+            <w:r>
+              <w:t>X</w:t>
             </w:r>
           </w:p>
         </w:tc>
@@ -268,7 +278,7 @@
           </w:tcPr>
           <w:p>
             <w:r>
-              <w:t>Open the Filters drop down menu and click on the filter of choice</w:t>
+              <w:t>Use the filters dropdown menu to select the greyscale option</w:t>
             </w:r>
           </w:p>
         </w:tc>
@@ -309,7 +319,22 @@
           </w:tcPr>
           <w:p>
             <w:r>
-              <w:t>Change contrast/brightness or any other aspect of the image using Point Functions </w:t>
+              <w:t>Implement</w:t>
+            </w:r>
+            <w:r>
+              <w:t xml:space="preserve"> </w:t>
+            </w:r>
+            <w:r>
+              <w:t>Point Functions </w:t>
+            </w:r>
+            <w:r>
+              <w:t>such as brighten/contrast/invert</w:t>
+            </w:r>
+            <w:r>
+              <w:t xml:space="preserve"> </w:t>
+            </w:r>
+            <w:r>
+              <w:t>to manipulate image</w:t>
             </w:r>
           </w:p>
           <w:p/>
@@ -319,8 +344,11 @@
             <w:tcW w:w="850" w:type="dxa"/>
           </w:tcPr>
           <w:p>
-            <w:r>
-              <w:t>Yes</w:t>
+            <w:pPr>
+              <w:jc w:val="center"/>
+            </w:pPr>
+            <w:r>
+              <w:t>X</w:t>
             </w:r>
           </w:p>
         </w:tc>
@@ -330,13 +358,7 @@
           </w:tcPr>
           <w:p>
             <w:r>
-              <w:t xml:space="preserve">Use the sliders present on the </w:t>
-            </w:r>
-            <w:r>
-              <w:t>left-hand</w:t>
-            </w:r>
-            <w:r>
-              <w:t xml:space="preserve"> side of the GUI by simply holding down the slider and dragging it either back or forth to the desired value, letting go of it will update the image</w:t>
+              <w:t xml:space="preserve">Use the brightness and contrast sliders to alter the values for the image. The invert option is within the filter’s dropdown menu, labelled as ‘Negative’. </w:t>
             </w:r>
           </w:p>
         </w:tc>
@@ -387,8 +409,11 @@
             <w:tcW w:w="850" w:type="dxa"/>
           </w:tcPr>
           <w:p>
-            <w:r>
-              <w:t>Yes</w:t>
+            <w:pPr>
+              <w:jc w:val="center"/>
+            </w:pPr>
+            <w:r>
+              <w:t>X</w:t>
             </w:r>
           </w:p>
         </w:tc>
@@ -398,7 +423,10 @@
           </w:tcPr>
           <w:p>
             <w:r>
-              <w:t>Open the Filters drop down menu and click on the filter of choice</w:t>
+              <w:t xml:space="preserve">Use the filters dropdown menu to select the </w:t>
+            </w:r>
+            <w:r>
+              <w:t>different filter options</w:t>
             </w:r>
           </w:p>
         </w:tc>
@@ -429,7 +457,7 @@
                 <w:sz w:val="18"/>
                 <w:szCs w:val="18"/>
               </w:rPr>
-              <w:t>1st</w:t>
+              <w:t>Mid 2.2- High 2.1</w:t>
             </w:r>
           </w:p>
         </w:tc>
@@ -439,24 +467,20 @@
           </w:tcPr>
           <w:p>
             <w:r>
-              <w:t xml:space="preserve">Change Hue, </w:t>
-            </w:r>
-            <w:r>
-              <w:t>S</w:t>
-            </w:r>
-            <w:r>
-              <w:t xml:space="preserve">aturation using own RGB-HSV conversion  </w:t>
-            </w:r>
-          </w:p>
-          <w:p/>
+              <w:t>Implement “Undo” feature, to return image to its original state without a re-load</w:t>
+            </w:r>
+          </w:p>
         </w:tc>
         <w:tc>
           <w:tcPr>
             <w:tcW w:w="850" w:type="dxa"/>
           </w:tcPr>
           <w:p>
-            <w:r>
-              <w:t>Yes</w:t>
+            <w:pPr>
+              <w:jc w:val="center"/>
+            </w:pPr>
+            <w:r>
+              <w:t>X</w:t>
             </w:r>
           </w:p>
         </w:tc>
@@ -466,7 +490,7 @@
           </w:tcPr>
           <w:p>
             <w:r>
-              <w:t>Repeatedly clicking the HUE button will cycle through a series of Hue/Saturation image combinations</w:t>
+              <w:t xml:space="preserve">Click the reset button to revert the image back to its original state </w:t>
             </w:r>
           </w:p>
         </w:tc>
@@ -484,46 +508,52 @@
         <w:tc>
           <w:tcPr>
             <w:tcW w:w="1160" w:type="dxa"/>
-            <w:shd w:val="clear" w:color="auto" w:fill="D9D9D9" w:themeFill="background1" w:themeFillShade="D9"/>
-          </w:tcPr>
-          <w:p>
-            <w:pPr>
-              <w:rPr>
-                <w:sz w:val="18"/>
-                <w:szCs w:val="18"/>
-              </w:rPr>
-            </w:pPr>
+          </w:tcPr>
+          <w:p>
+            <w:pPr>
+              <w:rPr>
+                <w:sz w:val="18"/>
+                <w:szCs w:val="18"/>
+              </w:rPr>
+            </w:pPr>
+            <w:r>
+              <w:rPr>
+                <w:sz w:val="18"/>
+                <w:szCs w:val="18"/>
+              </w:rPr>
+              <w:t>1st</w:t>
+            </w:r>
           </w:p>
         </w:tc>
         <w:tc>
           <w:tcPr>
             <w:tcW w:w="3655" w:type="dxa"/>
-            <w:shd w:val="clear" w:color="auto" w:fill="D9D9D9" w:themeFill="background1" w:themeFillShade="D9"/>
-          </w:tcPr>
-          <w:p>
-            <w:r>
-              <w:t>Feature category: Drawing Shapes</w:t>
+          </w:tcPr>
+          <w:p>
+            <w:r>
+              <w:t>Implement image as a “live” object (Can have multiple images, each can be selected for process, moved and deleted)</w:t>
             </w:r>
           </w:p>
         </w:tc>
         <w:tc>
           <w:tcPr>
             <w:tcW w:w="850" w:type="dxa"/>
-            <w:shd w:val="clear" w:color="auto" w:fill="D9D9D9" w:themeFill="background1" w:themeFillShade="D9"/>
-          </w:tcPr>
-          <w:p/>
+          </w:tcPr>
+          <w:p>
+            <w:pPr>
+              <w:jc w:val="center"/>
+            </w:pPr>
+          </w:p>
         </w:tc>
         <w:tc>
           <w:tcPr>
             <w:tcW w:w="4536" w:type="dxa"/>
-            <w:shd w:val="clear" w:color="auto" w:fill="D9D9D9" w:themeFill="background1" w:themeFillShade="D9"/>
           </w:tcPr>
           <w:p/>
         </w:tc>
         <w:tc>
           <w:tcPr>
             <w:tcW w:w="672" w:type="dxa"/>
-            <w:shd w:val="clear" w:color="auto" w:fill="D9D9D9" w:themeFill="background1" w:themeFillShade="D9"/>
           </w:tcPr>
           <w:p/>
         </w:tc>
@@ -535,52 +565,50 @@
         <w:tc>
           <w:tcPr>
             <w:tcW w:w="1160" w:type="dxa"/>
-          </w:tcPr>
-          <w:p>
-            <w:pPr>
-              <w:rPr>
-                <w:sz w:val="18"/>
-                <w:szCs w:val="18"/>
-              </w:rPr>
-            </w:pPr>
-            <w:r>
-              <w:rPr>
-                <w:sz w:val="18"/>
-                <w:szCs w:val="18"/>
-              </w:rPr>
-              <w:t>3rd- Mid 2.2</w:t>
-            </w:r>
+            <w:shd w:val="clear" w:color="auto" w:fill="D9D9D9" w:themeFill="background1" w:themeFillShade="D9"/>
+          </w:tcPr>
+          <w:p>
+            <w:pPr>
+              <w:rPr>
+                <w:sz w:val="18"/>
+                <w:szCs w:val="18"/>
+              </w:rPr>
+            </w:pPr>
           </w:p>
         </w:tc>
         <w:tc>
           <w:tcPr>
             <w:tcW w:w="3655" w:type="dxa"/>
-          </w:tcPr>
-          <w:p>
-            <w:r>
-              <w:t xml:space="preserve">Drawing “dead” shapes (which cannot be further manipulated) via </w:t>
-            </w:r>
-            <w:r>
-              <w:t xml:space="preserve"> a single mouse click to place the shape.</w:t>
-            </w:r>
-          </w:p>
-          <w:p/>
+            <w:shd w:val="clear" w:color="auto" w:fill="D9D9D9" w:themeFill="background1" w:themeFillShade="D9"/>
+          </w:tcPr>
+          <w:p>
+            <w:r>
+              <w:t>Feature category: Drawing Shapes</w:t>
+            </w:r>
+          </w:p>
         </w:tc>
         <w:tc>
           <w:tcPr>
             <w:tcW w:w="850" w:type="dxa"/>
-          </w:tcPr>
-          <w:p/>
+            <w:shd w:val="clear" w:color="auto" w:fill="D9D9D9" w:themeFill="background1" w:themeFillShade="D9"/>
+          </w:tcPr>
+          <w:p>
+            <w:pPr>
+              <w:jc w:val="center"/>
+            </w:pPr>
+          </w:p>
         </w:tc>
         <w:tc>
           <w:tcPr>
             <w:tcW w:w="4536" w:type="dxa"/>
+            <w:shd w:val="clear" w:color="auto" w:fill="D9D9D9" w:themeFill="background1" w:themeFillShade="D9"/>
           </w:tcPr>
           <w:p/>
         </w:tc>
         <w:tc>
           <w:tcPr>
             <w:tcW w:w="672" w:type="dxa"/>
+            <w:shd w:val="clear" w:color="auto" w:fill="D9D9D9" w:themeFill="background1" w:themeFillShade="D9"/>
           </w:tcPr>
           <w:p/>
         </w:tc>
@@ -618,10 +646,10 @@
               <w:t xml:space="preserve">Drawing “dead” shapes (which cannot be further manipulated) via </w:t>
             </w:r>
             <w:r>
-              <w:t>interactively placing and dragging shapes to define their size</w:t>
-            </w:r>
-            <w:r>
-              <w:t xml:space="preserve"> </w:t>
+              <w:t>a single mouse click to place the shape.</w:t>
+            </w:r>
+            <w:r>
+              <w:t xml:space="preserve"> More marks for drag to size shape.</w:t>
             </w:r>
           </w:p>
         </w:tc>
@@ -629,7 +657,11 @@
           <w:tcPr>
             <w:tcW w:w="850" w:type="dxa"/>
           </w:tcPr>
-          <w:p/>
+          <w:p>
+            <w:pPr>
+              <w:jc w:val="center"/>
+            </w:pPr>
+          </w:p>
         </w:tc>
         <w:tc>
           <w:tcPr>
@@ -664,21 +696,7 @@
                 <w:sz w:val="18"/>
                 <w:szCs w:val="18"/>
               </w:rPr>
-              <w:t>Mid 2.2-</w:t>
-            </w:r>
-            <w:r>
-              <w:rPr>
-                <w:sz w:val="18"/>
-                <w:szCs w:val="18"/>
-              </w:rPr>
-              <w:t>Low</w:t>
-            </w:r>
-            <w:r>
-              <w:rPr>
-                <w:sz w:val="18"/>
-                <w:szCs w:val="18"/>
-              </w:rPr>
-              <w:t xml:space="preserve"> 2.1</w:t>
+              <w:t>Mid 2.2-High 2.1</w:t>
             </w:r>
           </w:p>
         </w:tc>
@@ -688,19 +706,27 @@
           </w:tcPr>
           <w:p>
             <w:r>
-              <w:t xml:space="preserve">Drawing “live” shapes to the canvas (stored for further manipulation) </w:t>
-            </w:r>
-            <w:r>
-              <w:t xml:space="preserve"> </w:t>
-            </w:r>
-          </w:p>
-          <w:p/>
+              <w:t>Implementing a “Drawing List” to show many shapes simultaneously</w:t>
+            </w:r>
+            <w:r>
+              <w:t>.</w:t>
+            </w:r>
+          </w:p>
+          <w:p>
+            <w:r>
+              <w:t>I.e. Achieve “live shapes”</w:t>
+            </w:r>
+          </w:p>
         </w:tc>
         <w:tc>
           <w:tcPr>
             <w:tcW w:w="850" w:type="dxa"/>
           </w:tcPr>
-          <w:p/>
+          <w:p>
+            <w:pPr>
+              <w:jc w:val="center"/>
+            </w:pPr>
+          </w:p>
         </w:tc>
         <w:tc>
           <w:tcPr>
@@ -745,16 +771,36 @@
           </w:tcPr>
           <w:p>
             <w:r>
-              <w:t>Implementing a “Drawing List” to show many shapes simultaneously</w:t>
-            </w:r>
-          </w:p>
-          <w:p/>
+              <w:t xml:space="preserve">“Live shapes” </w:t>
+            </w:r>
+            <w:r>
+              <w:t>–</w:t>
+            </w:r>
+            <w:r>
+              <w:t xml:space="preserve"> </w:t>
+            </w:r>
+            <w:r>
+              <w:t xml:space="preserve">3 or more different shapes (line, </w:t>
+            </w:r>
+            <w:proofErr w:type="spellStart"/>
+            <w:r>
+              <w:t>rect</w:t>
+            </w:r>
+            <w:proofErr w:type="spellEnd"/>
+            <w:r>
+              <w:t>, ellipse +++)</w:t>
+            </w:r>
+          </w:p>
         </w:tc>
         <w:tc>
           <w:tcPr>
             <w:tcW w:w="850" w:type="dxa"/>
           </w:tcPr>
-          <w:p/>
+          <w:p>
+            <w:pPr>
+              <w:jc w:val="center"/>
+            </w:pPr>
+          </w:p>
         </w:tc>
         <w:tc>
           <w:tcPr>
@@ -799,7 +845,16 @@
           </w:tcPr>
           <w:p>
             <w:r>
-              <w:t>“Live shapes” - Selecting</w:t>
+              <w:t xml:space="preserve">“Live shapes” </w:t>
+            </w:r>
+            <w:r>
+              <w:t>–</w:t>
+            </w:r>
+            <w:r>
+              <w:t xml:space="preserve"> </w:t>
+            </w:r>
+            <w:r>
+              <w:t>Selecting and Deleting</w:t>
             </w:r>
           </w:p>
         </w:tc>
@@ -807,7 +862,11 @@
           <w:tcPr>
             <w:tcW w:w="850" w:type="dxa"/>
           </w:tcPr>
-          <w:p/>
+          <w:p>
+            <w:pPr>
+              <w:jc w:val="center"/>
+            </w:pPr>
+          </w:p>
         </w:tc>
         <w:tc>
           <w:tcPr>
@@ -852,7 +911,19 @@
           </w:tcPr>
           <w:p>
             <w:r>
-              <w:t>“Live shapes” - Deleting</w:t>
+              <w:t xml:space="preserve">“Live shapes” - </w:t>
+            </w:r>
+            <w:r>
+              <w:t>Set Fill colour</w:t>
+            </w:r>
+            <w:r>
+              <w:t>, line colour and</w:t>
+            </w:r>
+            <w:r>
+              <w:t>/or</w:t>
+            </w:r>
+            <w:r>
+              <w:t xml:space="preserve"> line-weight</w:t>
             </w:r>
           </w:p>
         </w:tc>
@@ -860,7 +931,11 @@
           <w:tcPr>
             <w:tcW w:w="850" w:type="dxa"/>
           </w:tcPr>
-          <w:p/>
+          <w:p>
+            <w:pPr>
+              <w:jc w:val="center"/>
+            </w:pPr>
+          </w:p>
         </w:tc>
         <w:tc>
           <w:tcPr>
@@ -895,7 +970,7 @@
                 <w:sz w:val="18"/>
                 <w:szCs w:val="18"/>
               </w:rPr>
-              <w:t>Mid 2.2-High 2.1</w:t>
+              <w:t>1st</w:t>
             </w:r>
           </w:p>
         </w:tc>
@@ -905,18 +980,20 @@
           </w:tcPr>
           <w:p>
             <w:r>
-              <w:t xml:space="preserve">“Live shapes” - </w:t>
-            </w:r>
-            <w:r>
-              <w:t xml:space="preserve">Set Fill colour </w:t>
-            </w:r>
-          </w:p>
+              <w:t>Moving a previously drawn shape with the mouse</w:t>
+            </w:r>
+          </w:p>
+          <w:p/>
         </w:tc>
         <w:tc>
           <w:tcPr>
             <w:tcW w:w="850" w:type="dxa"/>
           </w:tcPr>
-          <w:p/>
+          <w:p>
+            <w:pPr>
+              <w:jc w:val="center"/>
+            </w:pPr>
+          </w:p>
         </w:tc>
         <w:tc>
           <w:tcPr>
@@ -951,7 +1028,15 @@
                 <w:sz w:val="18"/>
                 <w:szCs w:val="18"/>
               </w:rPr>
-              <w:t>Mid 2.2-High 2.1</w:t>
+              <w:t>1</w:t>
+            </w:r>
+            <w:r>
+              <w:rPr>
+                <w:sz w:val="18"/>
+                <w:szCs w:val="18"/>
+                <w:vertAlign w:val="superscript"/>
+              </w:rPr>
+              <w:t>st</w:t>
             </w:r>
           </w:p>
         </w:tc>
@@ -961,16 +1046,10 @@
           </w:tcPr>
           <w:p>
             <w:r>
-              <w:t xml:space="preserve">“Live shapes” - </w:t>
-            </w:r>
-            <w:r>
-              <w:t xml:space="preserve">Set </w:t>
-            </w:r>
-            <w:r>
-              <w:t>Line</w:t>
-            </w:r>
-            <w:r>
-              <w:t xml:space="preserve"> colour</w:t>
+              <w:t>Draw open polyline with mous</w:t>
+            </w:r>
+            <w:r>
+              <w:t>e</w:t>
             </w:r>
           </w:p>
         </w:tc>
@@ -978,7 +1057,11 @@
           <w:tcPr>
             <w:tcW w:w="850" w:type="dxa"/>
           </w:tcPr>
-          <w:p/>
+          <w:p>
+            <w:pPr>
+              <w:jc w:val="center"/>
+            </w:pPr>
+          </w:p>
         </w:tc>
         <w:tc>
           <w:tcPr>
@@ -1013,8 +1096,15 @@
                 <w:sz w:val="18"/>
                 <w:szCs w:val="18"/>
               </w:rPr>
-              <w:lastRenderedPageBreak/>
-              <w:t>Mid 2.2-High 2.1</w:t>
+              <w:t>1</w:t>
+            </w:r>
+            <w:r>
+              <w:rPr>
+                <w:sz w:val="18"/>
+                <w:szCs w:val="18"/>
+                <w:vertAlign w:val="superscript"/>
+              </w:rPr>
+              <w:t>st</w:t>
             </w:r>
           </w:p>
         </w:tc>
@@ -1024,19 +1114,7 @@
           </w:tcPr>
           <w:p>
             <w:r>
-              <w:t xml:space="preserve">“Live shapes” - </w:t>
-            </w:r>
-            <w:r>
-              <w:t xml:space="preserve">Set </w:t>
-            </w:r>
-            <w:r>
-              <w:t>Line</w:t>
-            </w:r>
-            <w:r>
-              <w:t xml:space="preserve"> </w:t>
-            </w:r>
-            <w:r>
-              <w:t>weight</w:t>
+              <w:t xml:space="preserve">Draw and close a polyline with mouse, which then becomes a polygon that can be filled </w:t>
             </w:r>
           </w:p>
         </w:tc>
@@ -1044,7 +1122,11 @@
           <w:tcPr>
             <w:tcW w:w="850" w:type="dxa"/>
           </w:tcPr>
-          <w:p/>
+          <w:p>
+            <w:pPr>
+              <w:jc w:val="center"/>
+            </w:pPr>
+          </w:p>
         </w:tc>
         <w:tc>
           <w:tcPr>
@@ -1079,6 +1161,7 @@
                 <w:sz w:val="18"/>
                 <w:szCs w:val="18"/>
               </w:rPr>
+              <w:lastRenderedPageBreak/>
               <w:t>1st</w:t>
             </w:r>
           </w:p>
@@ -1089,16 +1172,19 @@
           </w:tcPr>
           <w:p>
             <w:r>
-              <w:t>Moving a previously drawn shape with the mouse</w:t>
-            </w:r>
-          </w:p>
-          <w:p/>
+              <w:t>Drawing Curves of any type</w:t>
+            </w:r>
+          </w:p>
         </w:tc>
         <w:tc>
           <w:tcPr>
             <w:tcW w:w="850" w:type="dxa"/>
           </w:tcPr>
-          <w:p/>
+          <w:p>
+            <w:pPr>
+              <w:jc w:val="center"/>
+            </w:pPr>
+          </w:p>
         </w:tc>
         <w:tc>
           <w:tcPr>
@@ -1120,49 +1206,50 @@
         <w:tc>
           <w:tcPr>
             <w:tcW w:w="1160" w:type="dxa"/>
-          </w:tcPr>
-          <w:p>
-            <w:pPr>
-              <w:rPr>
-                <w:sz w:val="18"/>
-                <w:szCs w:val="18"/>
-              </w:rPr>
-            </w:pPr>
-            <w:r>
-              <w:rPr>
-                <w:sz w:val="18"/>
-                <w:szCs w:val="18"/>
-              </w:rPr>
-              <w:t>1st</w:t>
-            </w:r>
+            <w:shd w:val="clear" w:color="auto" w:fill="D9D9D9" w:themeFill="background1" w:themeFillShade="D9"/>
+          </w:tcPr>
+          <w:p>
+            <w:pPr>
+              <w:rPr>
+                <w:sz w:val="18"/>
+                <w:szCs w:val="18"/>
+              </w:rPr>
+            </w:pPr>
           </w:p>
         </w:tc>
         <w:tc>
           <w:tcPr>
             <w:tcW w:w="3655" w:type="dxa"/>
-          </w:tcPr>
-          <w:p>
-            <w:r>
-              <w:t>Scale a drawn shape using a slider</w:t>
-            </w:r>
-          </w:p>
-          <w:p/>
+            <w:shd w:val="clear" w:color="auto" w:fill="D9D9D9" w:themeFill="background1" w:themeFillShade="D9"/>
+          </w:tcPr>
+          <w:p>
+            <w:r>
+              <w:t>Feature category: User Interface</w:t>
+            </w:r>
+          </w:p>
         </w:tc>
         <w:tc>
           <w:tcPr>
             <w:tcW w:w="850" w:type="dxa"/>
-          </w:tcPr>
-          <w:p/>
+            <w:shd w:val="clear" w:color="auto" w:fill="D9D9D9" w:themeFill="background1" w:themeFillShade="D9"/>
+          </w:tcPr>
+          <w:p>
+            <w:pPr>
+              <w:jc w:val="center"/>
+            </w:pPr>
+          </w:p>
         </w:tc>
         <w:tc>
           <w:tcPr>
             <w:tcW w:w="4536" w:type="dxa"/>
+            <w:shd w:val="clear" w:color="auto" w:fill="D9D9D9" w:themeFill="background1" w:themeFillShade="D9"/>
           </w:tcPr>
           <w:p/>
         </w:tc>
         <w:tc>
           <w:tcPr>
             <w:tcW w:w="672" w:type="dxa"/>
+            <w:shd w:val="clear" w:color="auto" w:fill="D9D9D9" w:themeFill="background1" w:themeFillShade="D9"/>
           </w:tcPr>
           <w:p/>
         </w:tc>
@@ -1187,7 +1274,7 @@
                 <w:sz w:val="18"/>
                 <w:szCs w:val="18"/>
               </w:rPr>
-              <w:t>1st</w:t>
+              <w:t>3rd- Mid 2.2</w:t>
             </w:r>
           </w:p>
         </w:tc>
@@ -1197,28 +1284,58 @@
           </w:tcPr>
           <w:p>
             <w:r>
-              <w:t>Draw an Arc with the mouse</w:t>
-            </w:r>
-          </w:p>
-          <w:p/>
+              <w:t xml:space="preserve">Basic use of Graphical User Interface buttons to do various actions (process image, load file), </w:t>
+            </w:r>
+            <w:r>
+              <w:t xml:space="preserve">mainly </w:t>
+            </w:r>
+            <w:r>
+              <w:t xml:space="preserve">adapted </w:t>
+            </w:r>
+            <w:r>
+              <w:t>from</w:t>
+            </w:r>
+            <w:r>
+              <w:t xml:space="preserve"> the given examples.</w:t>
+            </w:r>
+          </w:p>
         </w:tc>
         <w:tc>
           <w:tcPr>
             <w:tcW w:w="850" w:type="dxa"/>
           </w:tcPr>
-          <w:p/>
+          <w:p>
+            <w:pPr>
+              <w:jc w:val="center"/>
+            </w:pPr>
+            <w:r>
+              <w:t>X</w:t>
+            </w:r>
+          </w:p>
         </w:tc>
         <w:tc>
           <w:tcPr>
             <w:tcW w:w="4536" w:type="dxa"/>
           </w:tcPr>
-          <w:p/>
+          <w:p>
+            <w:pPr>
+              <w:rPr>
+                <w:u w:val="single"/>
+              </w:rPr>
+            </w:pPr>
+          </w:p>
         </w:tc>
         <w:tc>
           <w:tcPr>
             <w:tcW w:w="672" w:type="dxa"/>
           </w:tcPr>
-          <w:p/>
+          <w:p>
+            <w:pPr>
+              <w:rPr>
+                <w:u w:val="single"/>
+              </w:rPr>
+            </w:pPr>
+          </w:p>
         </w:tc>
       </w:tr>
       <w:tr>
@@ -1241,7 +1358,7 @@
                 <w:sz w:val="18"/>
                 <w:szCs w:val="18"/>
               </w:rPr>
-              <w:t>1st</w:t>
+              <w:t>Mid 2.2-High 2.1</w:t>
             </w:r>
           </w:p>
         </w:tc>
@@ -1251,7 +1368,7 @@
           </w:tcPr>
           <w:p>
             <w:r>
-              <w:t>Draw open polyline with mouse</w:t>
+              <w:t xml:space="preserve">Loading and saving image via user interface and file dialogues. </w:t>
             </w:r>
           </w:p>
           <w:p/>
@@ -1260,19 +1377,38 @@
           <w:tcPr>
             <w:tcW w:w="850" w:type="dxa"/>
           </w:tcPr>
-          <w:p/>
+          <w:p>
+            <w:pPr>
+              <w:jc w:val="center"/>
+            </w:pPr>
+            <w:r>
+              <w:t>X</w:t>
+            </w:r>
+          </w:p>
         </w:tc>
         <w:tc>
           <w:tcPr>
             <w:tcW w:w="4536" w:type="dxa"/>
           </w:tcPr>
-          <w:p/>
+          <w:p>
+            <w:pPr>
+              <w:rPr>
+                <w:u w:val="single"/>
+              </w:rPr>
+            </w:pPr>
+          </w:p>
         </w:tc>
         <w:tc>
           <w:tcPr>
             <w:tcW w:w="672" w:type="dxa"/>
           </w:tcPr>
-          <w:p/>
+          <w:p>
+            <w:pPr>
+              <w:rPr>
+                <w:u w:val="single"/>
+              </w:rPr>
+            </w:pPr>
+          </w:p>
         </w:tc>
       </w:tr>
       <w:tr>
@@ -1295,6 +1431,13 @@
                 <w:sz w:val="18"/>
                 <w:szCs w:val="18"/>
               </w:rPr>
+              <w:t>Mid 2.2-</w:t>
+            </w:r>
+            <w:r>
+              <w:rPr>
+                <w:sz w:val="18"/>
+                <w:szCs w:val="18"/>
+              </w:rPr>
               <w:t>1st</w:t>
             </w:r>
           </w:p>
@@ -1305,7 +1448,10 @@
           </w:tcPr>
           <w:p>
             <w:r>
-              <w:t xml:space="preserve">Draw and close a polyline with mouse, which then becomes a polygon that can be filled </w:t>
+              <w:t>Good use of User Interface Elements</w:t>
+            </w:r>
+            <w:r>
+              <w:t xml:space="preserve"> showing independent design beyond those of the given examples. Ease of use taken into consideration</w:t>
             </w:r>
           </w:p>
           <w:p/>
@@ -1314,19 +1460,38 @@
           <w:tcPr>
             <w:tcW w:w="850" w:type="dxa"/>
           </w:tcPr>
-          <w:p/>
+          <w:p>
+            <w:pPr>
+              <w:jc w:val="center"/>
+            </w:pPr>
+            <w:r>
+              <w:t>X</w:t>
+            </w:r>
+          </w:p>
         </w:tc>
         <w:tc>
           <w:tcPr>
             <w:tcW w:w="4536" w:type="dxa"/>
           </w:tcPr>
-          <w:p/>
+          <w:p>
+            <w:pPr>
+              <w:rPr>
+                <w:u w:val="single"/>
+              </w:rPr>
+            </w:pPr>
+          </w:p>
         </w:tc>
         <w:tc>
           <w:tcPr>
             <w:tcW w:w="672" w:type="dxa"/>
           </w:tcPr>
-          <w:p/>
+          <w:p>
+            <w:pPr>
+              <w:rPr>
+                <w:u w:val="single"/>
+              </w:rPr>
+            </w:pPr>
+          </w:p>
         </w:tc>
       </w:tr>
       <w:tr>
@@ -1359,27 +1524,47 @@
           </w:tcPr>
           <w:p>
             <w:r>
-              <w:t>Drawing Curves of any type</w:t>
-            </w:r>
-          </w:p>
+              <w:t xml:space="preserve">Use of sliders to alter image “live” </w:t>
+            </w:r>
+          </w:p>
+          <w:p/>
         </w:tc>
         <w:tc>
           <w:tcPr>
             <w:tcW w:w="850" w:type="dxa"/>
           </w:tcPr>
-          <w:p/>
+          <w:p>
+            <w:pPr>
+              <w:jc w:val="center"/>
+            </w:pPr>
+            <w:r>
+              <w:t>X</w:t>
+            </w:r>
+          </w:p>
         </w:tc>
         <w:tc>
           <w:tcPr>
             <w:tcW w:w="4536" w:type="dxa"/>
           </w:tcPr>
-          <w:p/>
+          <w:p>
+            <w:pPr>
+              <w:rPr>
+                <w:u w:val="single"/>
+              </w:rPr>
+            </w:pPr>
+          </w:p>
         </w:tc>
         <w:tc>
           <w:tcPr>
             <w:tcW w:w="672" w:type="dxa"/>
           </w:tcPr>
-          <w:p/>
+          <w:p>
+            <w:pPr>
+              <w:rPr>
+                <w:u w:val="single"/>
+              </w:rPr>
+            </w:pPr>
+          </w:p>
         </w:tc>
       </w:tr>
       <w:tr>
@@ -1389,48 +1574,67 @@
         <w:tc>
           <w:tcPr>
             <w:tcW w:w="1160" w:type="dxa"/>
-            <w:shd w:val="clear" w:color="auto" w:fill="D9D9D9" w:themeFill="background1" w:themeFillShade="D9"/>
-          </w:tcPr>
-          <w:p>
-            <w:pPr>
-              <w:rPr>
-                <w:sz w:val="18"/>
-                <w:szCs w:val="18"/>
-              </w:rPr>
-            </w:pPr>
+          </w:tcPr>
+          <w:p>
+            <w:pPr>
+              <w:rPr>
+                <w:sz w:val="18"/>
+                <w:szCs w:val="18"/>
+              </w:rPr>
+            </w:pPr>
+            <w:r>
+              <w:rPr>
+                <w:sz w:val="18"/>
+                <w:szCs w:val="18"/>
+              </w:rPr>
+              <w:t>1st</w:t>
+            </w:r>
           </w:p>
         </w:tc>
         <w:tc>
           <w:tcPr>
             <w:tcW w:w="3655" w:type="dxa"/>
-            <w:shd w:val="clear" w:color="auto" w:fill="D9D9D9" w:themeFill="background1" w:themeFillShade="D9"/>
-          </w:tcPr>
-          <w:p>
-            <w:r>
-              <w:t>Feature category: User Interface</w:t>
-            </w:r>
-          </w:p>
+          </w:tcPr>
+          <w:p>
+            <w:r>
+              <w:t xml:space="preserve">Use of own colour picker to set line and fill colour of shapes. </w:t>
+            </w:r>
+          </w:p>
+          <w:p/>
         </w:tc>
         <w:tc>
           <w:tcPr>
             <w:tcW w:w="850" w:type="dxa"/>
-            <w:shd w:val="clear" w:color="auto" w:fill="D9D9D9" w:themeFill="background1" w:themeFillShade="D9"/>
-          </w:tcPr>
-          <w:p/>
+          </w:tcPr>
+          <w:p>
+            <w:pPr>
+              <w:jc w:val="center"/>
+            </w:pPr>
+          </w:p>
         </w:tc>
         <w:tc>
           <w:tcPr>
             <w:tcW w:w="4536" w:type="dxa"/>
-            <w:shd w:val="clear" w:color="auto" w:fill="D9D9D9" w:themeFill="background1" w:themeFillShade="D9"/>
-          </w:tcPr>
-          <w:p/>
+          </w:tcPr>
+          <w:p>
+            <w:pPr>
+              <w:rPr>
+                <w:u w:val="single"/>
+              </w:rPr>
+            </w:pPr>
+          </w:p>
         </w:tc>
         <w:tc>
           <w:tcPr>
             <w:tcW w:w="672" w:type="dxa"/>
-            <w:shd w:val="clear" w:color="auto" w:fill="D9D9D9" w:themeFill="background1" w:themeFillShade="D9"/>
-          </w:tcPr>
-          <w:p/>
+          </w:tcPr>
+          <w:p>
+            <w:pPr>
+              <w:rPr>
+                <w:u w:val="single"/>
+              </w:rPr>
+            </w:pPr>
+          </w:p>
         </w:tc>
       </w:tr>
       <w:tr>
@@ -1440,46 +1644,48 @@
         <w:tc>
           <w:tcPr>
             <w:tcW w:w="1160" w:type="dxa"/>
-          </w:tcPr>
-          <w:p>
-            <w:pPr>
-              <w:rPr>
-                <w:sz w:val="18"/>
-                <w:szCs w:val="18"/>
-              </w:rPr>
-            </w:pPr>
-            <w:r>
-              <w:rPr>
-                <w:sz w:val="18"/>
-                <w:szCs w:val="18"/>
-              </w:rPr>
-              <w:t>3rd- Mid 2.2</w:t>
-            </w:r>
+            <w:shd w:val="clear" w:color="auto" w:fill="D9D9D9" w:themeFill="background1" w:themeFillShade="D9"/>
+          </w:tcPr>
+          <w:p>
+            <w:pPr>
+              <w:rPr>
+                <w:sz w:val="18"/>
+                <w:szCs w:val="18"/>
+              </w:rPr>
+            </w:pPr>
           </w:p>
         </w:tc>
         <w:tc>
           <w:tcPr>
             <w:tcW w:w="3655" w:type="dxa"/>
-          </w:tcPr>
-          <w:p>
-            <w:r>
-              <w:t>Basic use of Graphical User Interface buttons to do various actions (process image, load file), adapted beyond the given examples.</w:t>
+            <w:shd w:val="clear" w:color="auto" w:fill="D9D9D9" w:themeFill="background1" w:themeFillShade="D9"/>
+          </w:tcPr>
+          <w:p>
+            <w:r>
+              <w:t>Stretch Goals</w:t>
+            </w:r>
+          </w:p>
+          <w:p>
+            <w:r>
+              <w:t>These are examples… add your own if you think they are sufficiently advanced features</w:t>
             </w:r>
           </w:p>
         </w:tc>
         <w:tc>
           <w:tcPr>
             <w:tcW w:w="850" w:type="dxa"/>
-          </w:tcPr>
-          <w:p>
-            <w:r>
-              <w:t>Yes</w:t>
-            </w:r>
+            <w:shd w:val="clear" w:color="auto" w:fill="D9D9D9" w:themeFill="background1" w:themeFillShade="D9"/>
+          </w:tcPr>
+          <w:p>
+            <w:pPr>
+              <w:jc w:val="center"/>
+            </w:pPr>
           </w:p>
         </w:tc>
         <w:tc>
           <w:tcPr>
             <w:tcW w:w="4536" w:type="dxa"/>
+            <w:shd w:val="clear" w:color="auto" w:fill="D9D9D9" w:themeFill="background1" w:themeFillShade="D9"/>
           </w:tcPr>
           <w:p>
             <w:pPr>
@@ -1492,6 +1698,7 @@
         <w:tc>
           <w:tcPr>
             <w:tcW w:w="672" w:type="dxa"/>
+            <w:shd w:val="clear" w:color="auto" w:fill="D9D9D9" w:themeFill="background1" w:themeFillShade="D9"/>
           </w:tcPr>
           <w:p>
             <w:pPr>
@@ -1522,7 +1729,22 @@
                 <w:sz w:val="18"/>
                 <w:szCs w:val="18"/>
               </w:rPr>
-              <w:t>Mid 2.2-High 2.1</w:t>
+              <w:t>1</w:t>
+            </w:r>
+            <w:r>
+              <w:rPr>
+                <w:sz w:val="18"/>
+                <w:szCs w:val="18"/>
+                <w:vertAlign w:val="superscript"/>
+              </w:rPr>
+              <w:t>st</w:t>
+            </w:r>
+            <w:r>
+              <w:rPr>
+                <w:sz w:val="18"/>
+                <w:szCs w:val="18"/>
+              </w:rPr>
+              <w:t>+</w:t>
             </w:r>
           </w:p>
         </w:tc>
@@ -1532,10 +1754,19 @@
           </w:tcPr>
           <w:p>
             <w:r>
-              <w:t>Good use of User Interface Elements</w:t>
-            </w:r>
-            <w:r>
-              <w:t xml:space="preserve"> showing independent design.</w:t>
+              <w:t xml:space="preserve">Change Hue, </w:t>
+            </w:r>
+            <w:r>
+              <w:t>S</w:t>
+            </w:r>
+            <w:r>
+              <w:t xml:space="preserve">aturation </w:t>
+            </w:r>
+            <w:r>
+              <w:t xml:space="preserve">of image </w:t>
+            </w:r>
+            <w:r>
+              <w:t xml:space="preserve">using own RGB-HSV conversion  </w:t>
             </w:r>
           </w:p>
           <w:p/>
@@ -1545,8 +1776,11 @@
             <w:tcW w:w="850" w:type="dxa"/>
           </w:tcPr>
           <w:p>
-            <w:r>
-              <w:t>Yes</w:t>
+            <w:pPr>
+              <w:jc w:val="center"/>
+            </w:pPr>
+            <w:r>
+              <w:t>X</w:t>
             </w:r>
           </w:p>
         </w:tc>
@@ -1556,10 +1790,21 @@
           </w:tcPr>
           <w:p>
             <w:pPr>
-              <w:rPr>
-                <w:u w:val="single"/>
-              </w:rPr>
-            </w:pPr>
+              <w:tabs>
+                <w:tab w:val="left" w:pos="930"/>
+              </w:tabs>
+            </w:pPr>
+            <w:r>
+              <w:t xml:space="preserve">Click the HSV button repeatedly to cycle through all the RGB to HSV conversion options. Then click the RGB button to </w:t>
+            </w:r>
+            <w:proofErr w:type="gramStart"/>
+            <w:r>
+              <w:t>return back</w:t>
+            </w:r>
+            <w:proofErr w:type="gramEnd"/>
+            <w:r>
+              <w:t xml:space="preserve"> to the original image</w:t>
+            </w:r>
           </w:p>
         </w:tc>
         <w:tc>
@@ -1595,7 +1840,22 @@
                 <w:sz w:val="18"/>
                 <w:szCs w:val="18"/>
               </w:rPr>
-              <w:t>Mid 2.2-High 2.1</w:t>
+              <w:t>1</w:t>
+            </w:r>
+            <w:r>
+              <w:rPr>
+                <w:sz w:val="18"/>
+                <w:szCs w:val="18"/>
+                <w:vertAlign w:val="superscript"/>
+              </w:rPr>
+              <w:t>st</w:t>
+            </w:r>
+            <w:r>
+              <w:rPr>
+                <w:sz w:val="18"/>
+                <w:szCs w:val="18"/>
+              </w:rPr>
+              <w:t>+</w:t>
             </w:r>
           </w:p>
         </w:tc>
@@ -1605,7 +1865,10 @@
           </w:tcPr>
           <w:p>
             <w:r>
-              <w:t xml:space="preserve">Loading and saving image via user interface and file dialogues. </w:t>
+              <w:t>The use of “handles” on shapes</w:t>
+            </w:r>
+            <w:r>
+              <w:t xml:space="preserve"> to scale</w:t>
             </w:r>
           </w:p>
           <w:p/>
@@ -1615,9 +1878,9 @@
             <w:tcW w:w="850" w:type="dxa"/>
           </w:tcPr>
           <w:p>
-            <w:r>
-              <w:t>Yes</w:t>
-            </w:r>
+            <w:pPr>
+              <w:jc w:val="center"/>
+            </w:pPr>
           </w:p>
         </w:tc>
         <w:tc>
@@ -1630,9 +1893,6 @@
                 <w:u w:val="single"/>
               </w:rPr>
             </w:pPr>
-            <w:r>
-              <w:t>Click either the load file or save file options at the top left corner of the GUI to access the options and have the dialogues pop up</w:t>
-            </w:r>
           </w:p>
         </w:tc>
         <w:tc>
@@ -1668,7 +1928,22 @@
                 <w:sz w:val="18"/>
                 <w:szCs w:val="18"/>
               </w:rPr>
-              <w:t>1st</w:t>
+              <w:t>1</w:t>
+            </w:r>
+            <w:r>
+              <w:rPr>
+                <w:sz w:val="18"/>
+                <w:szCs w:val="18"/>
+                <w:vertAlign w:val="superscript"/>
+              </w:rPr>
+              <w:t>st</w:t>
+            </w:r>
+            <w:r>
+              <w:rPr>
+                <w:sz w:val="18"/>
+                <w:szCs w:val="18"/>
+              </w:rPr>
+              <w:t xml:space="preserve"> + </w:t>
             </w:r>
           </w:p>
         </w:tc>
@@ -1678,19 +1953,18 @@
           </w:tcPr>
           <w:p>
             <w:r>
-              <w:t xml:space="preserve">Use of sliders to alter image “live” </w:t>
-            </w:r>
-          </w:p>
-          <w:p/>
+              <w:t>Linking curves together to form longer curves</w:t>
+            </w:r>
+          </w:p>
         </w:tc>
         <w:tc>
           <w:tcPr>
             <w:tcW w:w="850" w:type="dxa"/>
           </w:tcPr>
           <w:p>
-            <w:r>
-              <w:t>Yes</w:t>
-            </w:r>
+            <w:pPr>
+              <w:jc w:val="center"/>
+            </w:pPr>
           </w:p>
         </w:tc>
         <w:tc>
@@ -1703,9 +1977,6 @@
                 <w:u w:val="single"/>
               </w:rPr>
             </w:pPr>
-            <w:r>
-              <w:t>There are sliders present to alter the brightness and contrast values of the image</w:t>
-            </w:r>
           </w:p>
         </w:tc>
         <w:tc>
@@ -1741,7 +2012,22 @@
                 <w:sz w:val="18"/>
                 <w:szCs w:val="18"/>
               </w:rPr>
-              <w:t>1st</w:t>
+              <w:t>Others?</w:t>
+            </w:r>
+          </w:p>
+          <w:p>
+            <w:pPr>
+              <w:rPr>
+                <w:sz w:val="18"/>
+                <w:szCs w:val="18"/>
+              </w:rPr>
+            </w:pPr>
+            <w:r>
+              <w:rPr>
+                <w:sz w:val="18"/>
+                <w:szCs w:val="18"/>
+              </w:rPr>
+              <w:t>You suggest them.</w:t>
             </w:r>
           </w:p>
         </w:tc>
@@ -1749,450 +2035,22 @@
           <w:tcPr>
             <w:tcW w:w="3655" w:type="dxa"/>
           </w:tcPr>
-          <w:p>
-            <w:r>
-              <w:t xml:space="preserve">Use of own colour pickers to set line and fill colour of shapes. </w:t>
-            </w:r>
-          </w:p>
+          <w:p/>
+          <w:p/>
+          <w:p/>
+          <w:p/>
+          <w:p/>
           <w:p/>
         </w:tc>
         <w:tc>
           <w:tcPr>
             <w:tcW w:w="850" w:type="dxa"/>
           </w:tcPr>
-          <w:p/>
-        </w:tc>
-        <w:tc>
-          <w:tcPr>
-            <w:tcW w:w="4536" w:type="dxa"/>
-          </w:tcPr>
-          <w:p>
-            <w:pPr>
-              <w:rPr>
-                <w:u w:val="single"/>
-              </w:rPr>
-            </w:pPr>
-          </w:p>
-        </w:tc>
-        <w:tc>
-          <w:tcPr>
-            <w:tcW w:w="672" w:type="dxa"/>
-          </w:tcPr>
-          <w:p>
-            <w:pPr>
-              <w:rPr>
-                <w:u w:val="single"/>
-              </w:rPr>
-            </w:pPr>
-          </w:p>
-        </w:tc>
-      </w:tr>
-      <w:tr>
-        <w:trPr>
-          <w:trHeight w:val="606"/>
-        </w:trPr>
-        <w:tc>
-          <w:tcPr>
-            <w:tcW w:w="1160" w:type="dxa"/>
-            <w:shd w:val="clear" w:color="auto" w:fill="D9D9D9" w:themeFill="background1" w:themeFillShade="D9"/>
-          </w:tcPr>
-          <w:p>
-            <w:pPr>
-              <w:rPr>
-                <w:sz w:val="18"/>
-                <w:szCs w:val="18"/>
-              </w:rPr>
-            </w:pPr>
-          </w:p>
-        </w:tc>
-        <w:tc>
-          <w:tcPr>
-            <w:tcW w:w="3655" w:type="dxa"/>
-            <w:shd w:val="clear" w:color="auto" w:fill="D9D9D9" w:themeFill="background1" w:themeFillShade="D9"/>
-          </w:tcPr>
-          <w:p>
-            <w:r>
-              <w:t>Stretch Goals</w:t>
-            </w:r>
-          </w:p>
-          <w:p>
-            <w:r>
-              <w:t>These are examples… add your own if you think they are sufficiently advanced features</w:t>
-            </w:r>
-          </w:p>
-        </w:tc>
-        <w:tc>
-          <w:tcPr>
-            <w:tcW w:w="850" w:type="dxa"/>
-            <w:shd w:val="clear" w:color="auto" w:fill="D9D9D9" w:themeFill="background1" w:themeFillShade="D9"/>
-          </w:tcPr>
-          <w:p/>
-        </w:tc>
-        <w:tc>
-          <w:tcPr>
-            <w:tcW w:w="4536" w:type="dxa"/>
-            <w:shd w:val="clear" w:color="auto" w:fill="D9D9D9" w:themeFill="background1" w:themeFillShade="D9"/>
-          </w:tcPr>
-          <w:p>
-            <w:pPr>
-              <w:rPr>
-                <w:u w:val="single"/>
-              </w:rPr>
-            </w:pPr>
-          </w:p>
-        </w:tc>
-        <w:tc>
-          <w:tcPr>
-            <w:tcW w:w="672" w:type="dxa"/>
-            <w:shd w:val="clear" w:color="auto" w:fill="D9D9D9" w:themeFill="background1" w:themeFillShade="D9"/>
-          </w:tcPr>
-          <w:p>
-            <w:pPr>
-              <w:rPr>
-                <w:u w:val="single"/>
-              </w:rPr>
-            </w:pPr>
-          </w:p>
-        </w:tc>
-      </w:tr>
-      <w:tr>
-        <w:trPr>
-          <w:trHeight w:val="606"/>
-        </w:trPr>
-        <w:tc>
-          <w:tcPr>
-            <w:tcW w:w="1160" w:type="dxa"/>
-          </w:tcPr>
-          <w:p>
-            <w:pPr>
-              <w:rPr>
-                <w:sz w:val="18"/>
-                <w:szCs w:val="18"/>
-              </w:rPr>
-            </w:pPr>
-            <w:r>
-              <w:rPr>
-                <w:sz w:val="18"/>
-                <w:szCs w:val="18"/>
-              </w:rPr>
-              <w:t>1</w:t>
-            </w:r>
-            <w:r>
-              <w:rPr>
-                <w:sz w:val="18"/>
-                <w:szCs w:val="18"/>
-                <w:vertAlign w:val="superscript"/>
-              </w:rPr>
-              <w:t>st</w:t>
-            </w:r>
-            <w:r>
-              <w:rPr>
-                <w:sz w:val="18"/>
-                <w:szCs w:val="18"/>
-              </w:rPr>
-              <w:t>+</w:t>
-            </w:r>
-          </w:p>
-        </w:tc>
-        <w:tc>
-          <w:tcPr>
-            <w:tcW w:w="3655" w:type="dxa"/>
-          </w:tcPr>
-          <w:p>
-            <w:r>
-              <w:t xml:space="preserve">Saving and re-loading of drawing data as separate file. </w:t>
-            </w:r>
-          </w:p>
-          <w:p/>
-        </w:tc>
-        <w:tc>
-          <w:tcPr>
-            <w:tcW w:w="850" w:type="dxa"/>
-          </w:tcPr>
-          <w:p/>
-        </w:tc>
-        <w:tc>
-          <w:tcPr>
-            <w:tcW w:w="4536" w:type="dxa"/>
-          </w:tcPr>
-          <w:p>
-            <w:pPr>
-              <w:rPr>
-                <w:u w:val="single"/>
-              </w:rPr>
-            </w:pPr>
-          </w:p>
-        </w:tc>
-        <w:tc>
-          <w:tcPr>
-            <w:tcW w:w="672" w:type="dxa"/>
-          </w:tcPr>
-          <w:p>
-            <w:pPr>
-              <w:rPr>
-                <w:u w:val="single"/>
-              </w:rPr>
-            </w:pPr>
-          </w:p>
-        </w:tc>
-      </w:tr>
-      <w:tr>
-        <w:trPr>
-          <w:trHeight w:val="606"/>
-        </w:trPr>
-        <w:tc>
-          <w:tcPr>
-            <w:tcW w:w="1160" w:type="dxa"/>
-          </w:tcPr>
-          <w:p>
-            <w:pPr>
-              <w:rPr>
-                <w:sz w:val="18"/>
-                <w:szCs w:val="18"/>
-              </w:rPr>
-            </w:pPr>
-            <w:r>
-              <w:rPr>
-                <w:sz w:val="18"/>
-                <w:szCs w:val="18"/>
-              </w:rPr>
-              <w:t>1</w:t>
-            </w:r>
-            <w:r>
-              <w:rPr>
-                <w:sz w:val="18"/>
-                <w:szCs w:val="18"/>
-                <w:vertAlign w:val="superscript"/>
-              </w:rPr>
-              <w:t>st</w:t>
-            </w:r>
-            <w:r>
-              <w:rPr>
-                <w:sz w:val="18"/>
-                <w:szCs w:val="18"/>
-              </w:rPr>
-              <w:t>+</w:t>
-            </w:r>
-          </w:p>
-        </w:tc>
-        <w:tc>
-          <w:tcPr>
-            <w:tcW w:w="3655" w:type="dxa"/>
-          </w:tcPr>
-          <w:p>
-            <w:r>
-              <w:t>Further geometric manipulation of shape once drawn (rotation, shear, manipulation of curves) .</w:t>
-            </w:r>
-          </w:p>
-        </w:tc>
-        <w:tc>
-          <w:tcPr>
-            <w:tcW w:w="850" w:type="dxa"/>
-          </w:tcPr>
-          <w:p/>
-        </w:tc>
-        <w:tc>
-          <w:tcPr>
-            <w:tcW w:w="4536" w:type="dxa"/>
-          </w:tcPr>
-          <w:p>
-            <w:pPr>
-              <w:rPr>
-                <w:u w:val="single"/>
-              </w:rPr>
-            </w:pPr>
-          </w:p>
-        </w:tc>
-        <w:tc>
-          <w:tcPr>
-            <w:tcW w:w="672" w:type="dxa"/>
-          </w:tcPr>
-          <w:p>
-            <w:pPr>
-              <w:rPr>
-                <w:u w:val="single"/>
-              </w:rPr>
-            </w:pPr>
-          </w:p>
-        </w:tc>
-      </w:tr>
-      <w:tr>
-        <w:trPr>
-          <w:trHeight w:val="606"/>
-        </w:trPr>
-        <w:tc>
-          <w:tcPr>
-            <w:tcW w:w="1160" w:type="dxa"/>
-          </w:tcPr>
-          <w:p>
-            <w:pPr>
-              <w:rPr>
-                <w:sz w:val="18"/>
-                <w:szCs w:val="18"/>
-              </w:rPr>
-            </w:pPr>
-            <w:r>
-              <w:rPr>
-                <w:sz w:val="18"/>
-                <w:szCs w:val="18"/>
-              </w:rPr>
-              <w:t>1</w:t>
-            </w:r>
-            <w:r>
-              <w:rPr>
-                <w:sz w:val="18"/>
-                <w:szCs w:val="18"/>
-                <w:vertAlign w:val="superscript"/>
-              </w:rPr>
-              <w:t>st</w:t>
-            </w:r>
-            <w:r>
-              <w:rPr>
-                <w:sz w:val="18"/>
-                <w:szCs w:val="18"/>
-              </w:rPr>
-              <w:t>+</w:t>
-            </w:r>
-          </w:p>
-        </w:tc>
-        <w:tc>
-          <w:tcPr>
-            <w:tcW w:w="3655" w:type="dxa"/>
-          </w:tcPr>
-          <w:p>
-            <w:r>
-              <w:t>The use of “handles” on shapes</w:t>
-            </w:r>
-          </w:p>
-          <w:p/>
-        </w:tc>
-        <w:tc>
-          <w:tcPr>
-            <w:tcW w:w="850" w:type="dxa"/>
-          </w:tcPr>
-          <w:p/>
-        </w:tc>
-        <w:tc>
-          <w:tcPr>
-            <w:tcW w:w="4536" w:type="dxa"/>
-          </w:tcPr>
-          <w:p>
-            <w:pPr>
-              <w:rPr>
-                <w:u w:val="single"/>
-              </w:rPr>
-            </w:pPr>
-          </w:p>
-        </w:tc>
-        <w:tc>
-          <w:tcPr>
-            <w:tcW w:w="672" w:type="dxa"/>
-          </w:tcPr>
-          <w:p>
-            <w:pPr>
-              <w:rPr>
-                <w:u w:val="single"/>
-              </w:rPr>
-            </w:pPr>
-          </w:p>
-        </w:tc>
-      </w:tr>
-      <w:tr>
-        <w:trPr>
-          <w:trHeight w:val="606"/>
-        </w:trPr>
-        <w:tc>
-          <w:tcPr>
-            <w:tcW w:w="1160" w:type="dxa"/>
-          </w:tcPr>
-          <w:p>
-            <w:pPr>
-              <w:rPr>
-                <w:sz w:val="18"/>
-                <w:szCs w:val="18"/>
-              </w:rPr>
-            </w:pPr>
-            <w:r>
-              <w:rPr>
-                <w:sz w:val="18"/>
-                <w:szCs w:val="18"/>
-              </w:rPr>
-              <w:t>Others?</w:t>
-            </w:r>
-          </w:p>
-        </w:tc>
-        <w:tc>
-          <w:tcPr>
-            <w:tcW w:w="3655" w:type="dxa"/>
-          </w:tcPr>
-          <w:p/>
-        </w:tc>
-        <w:tc>
-          <w:tcPr>
-            <w:tcW w:w="850" w:type="dxa"/>
-          </w:tcPr>
-          <w:p/>
-        </w:tc>
-        <w:tc>
-          <w:tcPr>
-            <w:tcW w:w="4536" w:type="dxa"/>
-          </w:tcPr>
-          <w:p>
-            <w:pPr>
-              <w:rPr>
-                <w:u w:val="single"/>
-              </w:rPr>
-            </w:pPr>
-          </w:p>
-        </w:tc>
-        <w:tc>
-          <w:tcPr>
-            <w:tcW w:w="672" w:type="dxa"/>
-          </w:tcPr>
-          <w:p>
-            <w:pPr>
-              <w:rPr>
-                <w:u w:val="single"/>
-              </w:rPr>
-            </w:pPr>
-          </w:p>
-        </w:tc>
-      </w:tr>
-      <w:tr>
-        <w:trPr>
-          <w:trHeight w:val="606"/>
-        </w:trPr>
-        <w:tc>
-          <w:tcPr>
-            <w:tcW w:w="1160" w:type="dxa"/>
-          </w:tcPr>
-          <w:p>
-            <w:pPr>
-              <w:rPr>
-                <w:sz w:val="18"/>
-                <w:szCs w:val="18"/>
-              </w:rPr>
-            </w:pPr>
-            <w:r>
-              <w:rPr>
-                <w:sz w:val="18"/>
-                <w:szCs w:val="18"/>
-              </w:rPr>
-              <w:t>Others?</w:t>
-            </w:r>
-          </w:p>
-        </w:tc>
-        <w:tc>
-          <w:tcPr>
-            <w:tcW w:w="3655" w:type="dxa"/>
-          </w:tcPr>
-          <w:p/>
-        </w:tc>
-        <w:tc>
-          <w:tcPr>
-            <w:tcW w:w="850" w:type="dxa"/>
-          </w:tcPr>
-          <w:p/>
+          <w:p>
+            <w:pPr>
+              <w:jc w:val="center"/>
+            </w:pPr>
+          </w:p>
         </w:tc>
         <w:tc>
           <w:tcPr>
@@ -2220,10 +2078,18 @@
         </w:tc>
       </w:tr>
     </w:tbl>
-    <w:p/>
     <w:p>
       <w:pPr>
-        <w:ind w:hanging="851"/>
+        <w:ind w:left="-851"/>
+        <w:rPr>
+          <w:b/>
+          <w:bCs/>
+        </w:rPr>
+      </w:pPr>
+    </w:p>
+    <w:p>
+      <w:pPr>
+        <w:ind w:left="-851"/>
         <w:rPr>
           <w:b/>
           <w:bCs/>
@@ -2234,7 +2100,6 @@
           <w:b/>
           <w:bCs/>
         </w:rPr>
-        <w:lastRenderedPageBreak/>
         <w:t>Overall mark:</w:t>
       </w:r>
     </w:p>
@@ -2263,7 +2128,7 @@
     </w:p>
     <w:sectPr>
       <w:pgSz w:w="11906" w:h="16838"/>
-      <w:pgMar w:top="567" w:right="1440" w:bottom="1440" w:left="1440" w:header="708" w:footer="708" w:gutter="0"/>
+      <w:pgMar w:top="567" w:right="1440" w:bottom="426" w:left="1440" w:header="708" w:footer="708" w:gutter="0"/>
       <w:cols w:space="708"/>
       <w:docGrid w:linePitch="360"/>
     </w:sectPr>

</xml_diff>

<commit_message>
Added live RGB change viewer
</commit_message>
<xml_diff>
--- a/AMG Graphics Checklist for Submission 2021.docx
+++ b/AMG Graphics Checklist for Submission 2021.docx
@@ -243,15 +243,7 @@
           </w:tcPr>
           <w:p>
             <w:r>
-              <w:t xml:space="preserve">Basic RGB manipulation of image – </w:t>
-            </w:r>
-            <w:proofErr w:type="gramStart"/>
-            <w:r>
-              <w:t>e.g.</w:t>
-            </w:r>
-            <w:proofErr w:type="gramEnd"/>
-            <w:r>
-              <w:t xml:space="preserve"> c</w:t>
+              <w:t>Basic RGB manipulation of image – e.g. c</w:t>
             </w:r>
             <w:r>
               <w:t>onvert a colour image to a black-and-white</w:t>
@@ -536,15 +528,7 @@
           </w:tcPr>
           <w:p>
             <w:r>
-              <w:t xml:space="preserve">Implement image as a “live” object (Can have multiple images, each can be selected for process, </w:t>
-            </w:r>
-            <w:proofErr w:type="gramStart"/>
-            <w:r>
-              <w:t>moved</w:t>
-            </w:r>
-            <w:proofErr w:type="gramEnd"/>
-            <w:r>
-              <w:t xml:space="preserve"> and deleted)</w:t>
+              <w:t>Implement image as a “live” object (Can have multiple images, each can be selected for process, moved and deleted)</w:t>
             </w:r>
           </w:p>
         </w:tc>
@@ -685,15 +669,7 @@
           </w:tcPr>
           <w:p>
             <w:r>
-              <w:t xml:space="preserve">Pick between any of the shapes beneath the ‘Shapes:’ section and click, </w:t>
-            </w:r>
-            <w:proofErr w:type="gramStart"/>
-            <w:r>
-              <w:t>drag</w:t>
-            </w:r>
-            <w:proofErr w:type="gramEnd"/>
-            <w:r>
-              <w:t xml:space="preserve"> and release within the canvas area to create a shape.</w:t>
+              <w:t>Pick between any of the shapes beneath the ‘Shapes:’ section and click, drag and release within the canvas area to create a shape.</w:t>
             </w:r>
           </w:p>
         </w:tc>
@@ -741,13 +717,8 @@
             </w:r>
           </w:p>
           <w:p>
-            <w:proofErr w:type="gramStart"/>
-            <w:r>
-              <w:t>I.e.</w:t>
-            </w:r>
-            <w:proofErr w:type="gramEnd"/>
-            <w:r>
-              <w:t xml:space="preserve"> Achieve “live shapes”</w:t>
+            <w:r>
+              <w:t>I.e. Achieve “live shapes”</w:t>
             </w:r>
           </w:p>
         </w:tc>
@@ -820,15 +791,7 @@
               <w:t xml:space="preserve"> </w:t>
             </w:r>
             <w:r>
-              <w:t xml:space="preserve">3 or more different shapes (line, </w:t>
-            </w:r>
-            <w:proofErr w:type="spellStart"/>
-            <w:r>
-              <w:t>rect</w:t>
-            </w:r>
-            <w:proofErr w:type="spellEnd"/>
-            <w:r>
-              <w:t>, ellipse +++)</w:t>
+              <w:t>3 or more different shapes (line, rect, ellipse +++)</w:t>
             </w:r>
           </w:p>
         </w:tc>
@@ -1022,7 +985,11 @@
               <w:t xml:space="preserve"> then draw a shape</w:t>
             </w:r>
             <w:r>
-              <w:t xml:space="preserve">. To change the stroke weight, use the stroke thickness slider to increase or decrease the thickness </w:t>
+              <w:t xml:space="preserve">. To change the stroke weight, use the stroke thickness slider to </w:t>
+            </w:r>
+            <w:r>
+              <w:lastRenderedPageBreak/>
+              <w:t xml:space="preserve">increase or decrease the thickness </w:t>
             </w:r>
             <w:r>
               <w:t>then draw a shape.</w:t>
@@ -1056,7 +1023,6 @@
                 <w:sz w:val="18"/>
                 <w:szCs w:val="18"/>
               </w:rPr>
-              <w:lastRenderedPageBreak/>
               <w:t>1st</w:t>
             </w:r>
           </w:p>
@@ -1080,13 +1046,20 @@
             <w:pPr>
               <w:jc w:val="center"/>
             </w:pPr>
+            <w:r>
+              <w:t>X</w:t>
+            </w:r>
           </w:p>
         </w:tc>
         <w:tc>
           <w:tcPr>
             <w:tcW w:w="4536" w:type="dxa"/>
           </w:tcPr>
-          <w:p/>
+          <w:p>
+            <w:r>
+              <w:t>First select a shape to move then click on the move button and begin dragged the shape within the canvas space to move it around.</w:t>
+            </w:r>
+          </w:p>
         </w:tc>
         <w:tc>
           <w:tcPr>

</xml_diff>

<commit_message>
Reworked the image reset button
</commit_message>
<xml_diff>
--- a/AMG Graphics Checklist for Submission 2021.docx
+++ b/AMG Graphics Checklist for Submission 2021.docx
@@ -243,7 +243,15 @@
           </w:tcPr>
           <w:p>
             <w:r>
-              <w:t>Basic RGB manipulation of image – e.g. c</w:t>
+              <w:t xml:space="preserve">Basic RGB manipulation of image – </w:t>
+            </w:r>
+            <w:proofErr w:type="gramStart"/>
+            <w:r>
+              <w:t>e.g.</w:t>
+            </w:r>
+            <w:proofErr w:type="gramEnd"/>
+            <w:r>
+              <w:t xml:space="preserve"> c</w:t>
             </w:r>
             <w:r>
               <w:t>onvert a colour image to a black-and-white</w:t>
@@ -487,7 +495,13 @@
           </w:tcPr>
           <w:p>
             <w:r>
-              <w:t xml:space="preserve">Click the reset button to revert the image back to its original state </w:t>
+              <w:t>Click the reset</w:t>
+            </w:r>
+            <w:r>
+              <w:t xml:space="preserve"> image</w:t>
+            </w:r>
+            <w:r>
+              <w:t xml:space="preserve"> button to revert the image back to its original state </w:t>
             </w:r>
           </w:p>
         </w:tc>
@@ -528,7 +542,13 @@
           </w:tcPr>
           <w:p>
             <w:r>
-              <w:t>Implement image as a “live” object (Can have multiple images, each can be selected for process, moved and deleted)</w:t>
+              <w:t xml:space="preserve">Implement image as a “live” object (Can have multiple images, each can be selected for process, </w:t>
+            </w:r>
+            <w:r>
+              <w:t>moved,</w:t>
+            </w:r>
+            <w:r>
+              <w:t xml:space="preserve"> and deleted)</w:t>
             </w:r>
           </w:p>
         </w:tc>
@@ -551,7 +571,13 @@
           </w:tcPr>
           <w:p>
             <w:r>
-              <w:t>Using the load image button a user can load in multiple images onto the canvas.</w:t>
+              <w:t xml:space="preserve">Using the load image </w:t>
+            </w:r>
+            <w:r>
+              <w:t>button,</w:t>
+            </w:r>
+            <w:r>
+              <w:t xml:space="preserve"> a user can load in multiple images onto the canvas.</w:t>
             </w:r>
           </w:p>
           <w:p>
@@ -744,8 +770,13 @@
             </w:r>
           </w:p>
           <w:p>
-            <w:r>
-              <w:t>I.e. Achieve “live shapes”</w:t>
+            <w:proofErr w:type="gramStart"/>
+            <w:r>
+              <w:t>I.e.</w:t>
+            </w:r>
+            <w:proofErr w:type="gramEnd"/>
+            <w:r>
+              <w:t xml:space="preserve"> Achieve “live shapes”</w:t>
             </w:r>
           </w:p>
         </w:tc>
@@ -818,7 +849,15 @@
               <w:t xml:space="preserve"> </w:t>
             </w:r>
             <w:r>
-              <w:t>3 or more different shapes (line, rect, ellipse +++)</w:t>
+              <w:t xml:space="preserve">3 or more different shapes (line, </w:t>
+            </w:r>
+            <w:proofErr w:type="spellStart"/>
+            <w:r>
+              <w:t>rect</w:t>
+            </w:r>
+            <w:proofErr w:type="spellEnd"/>
+            <w:r>
+              <w:t>, ellipse +++)</w:t>
             </w:r>
           </w:p>
         </w:tc>

</xml_diff>

<commit_message>
Fixed File Save option
Now saves the entire canvas area
</commit_message>
<xml_diff>
--- a/AMG Graphics Checklist for Submission 2021.docx
+++ b/AMG Graphics Checklist for Submission 2021.docx
@@ -1,6 +1,6 @@
 
 <file path=word/document.xml><?xml version="1.0" encoding="utf-8"?>
-<w:document xmlns:wpc="http://schemas.microsoft.com/office/word/2010/wordprocessingCanvas" xmlns:cx="http://schemas.microsoft.com/office/drawing/2014/chartex" xmlns:cx1="http://schemas.microsoft.com/office/drawing/2015/9/8/chartex" xmlns:cx2="http://schemas.microsoft.com/office/drawing/2015/10/21/chartex" xmlns:cx3="http://schemas.microsoft.com/office/drawing/2016/5/9/chartex" xmlns:cx4="http://schemas.microsoft.com/office/drawing/2016/5/10/chartex" xmlns:cx5="http://schemas.microsoft.com/office/drawing/2016/5/11/chartex" xmlns:cx6="http://schemas.microsoft.com/office/drawing/2016/5/12/chartex" xmlns:cx7="http://schemas.microsoft.com/office/drawing/2016/5/13/chartex" xmlns:cx8="http://schemas.microsoft.com/office/drawing/2016/5/14/chartex" xmlns:mc="http://schemas.openxmlformats.org/markup-compatibility/2006" xmlns:aink="http://schemas.microsoft.com/office/drawing/2016/ink" xmlns:am3d="http://schemas.microsoft.com/office/drawing/2017/model3d" xmlns:o="urn:schemas-microsoft-com:office:office" xmlns:r="http://schemas.openxmlformats.org/officeDocument/2006/relationships" xmlns:m="http://schemas.openxmlformats.org/officeDocument/2006/math" xmlns:v="urn:schemas-microsoft-com:vml" xmlns:wp14="http://schemas.microsoft.com/office/word/2010/wordprocessingDrawing" xmlns:wp="http://schemas.openxmlformats.org/drawingml/2006/wordprocessingDrawing" xmlns:w10="urn:schemas-microsoft-com:office:word" xmlns:w="http://schemas.openxmlformats.org/wordprocessingml/2006/main" xmlns:w14="http://schemas.microsoft.com/office/word/2010/wordml" xmlns:w15="http://schemas.microsoft.com/office/word/2012/wordml" xmlns:w16cex="http://schemas.microsoft.com/office/word/2018/wordml/cex" xmlns:w16cid="http://schemas.microsoft.com/office/word/2016/wordml/cid" xmlns:w16="http://schemas.microsoft.com/office/word/2018/wordml" xmlns:w16se="http://schemas.microsoft.com/office/word/2015/wordml/symex" xmlns:wpg="http://schemas.microsoft.com/office/word/2010/wordprocessingGroup" xmlns:wpi="http://schemas.microsoft.com/office/word/2010/wordprocessingInk" xmlns:wne="http://schemas.microsoft.com/office/word/2006/wordml" xmlns:wps="http://schemas.microsoft.com/office/word/2010/wordprocessingShape" mc:Ignorable="w14 w15 w16se w16cid w16 w16cex wp14">
+<w:document xmlns:wpc="http://schemas.microsoft.com/office/word/2010/wordprocessingCanvas" xmlns:cx="http://schemas.microsoft.com/office/drawing/2014/chartex" xmlns:cx1="http://schemas.microsoft.com/office/drawing/2015/9/8/chartex" xmlns:cx2="http://schemas.microsoft.com/office/drawing/2015/10/21/chartex" xmlns:cx3="http://schemas.microsoft.com/office/drawing/2016/5/9/chartex" xmlns:cx4="http://schemas.microsoft.com/office/drawing/2016/5/10/chartex" xmlns:cx5="http://schemas.microsoft.com/office/drawing/2016/5/11/chartex" xmlns:cx6="http://schemas.microsoft.com/office/drawing/2016/5/12/chartex" xmlns:cx7="http://schemas.microsoft.com/office/drawing/2016/5/13/chartex" xmlns:cx8="http://schemas.microsoft.com/office/drawing/2016/5/14/chartex" xmlns:mc="http://schemas.openxmlformats.org/markup-compatibility/2006" xmlns:aink="http://schemas.microsoft.com/office/drawing/2016/ink" xmlns:am3d="http://schemas.microsoft.com/office/drawing/2017/model3d" xmlns:o="urn:schemas-microsoft-com:office:office" xmlns:r="http://schemas.openxmlformats.org/officeDocument/2006/relationships" xmlns:m="http://schemas.openxmlformats.org/officeDocument/2006/math" xmlns:v="urn:schemas-microsoft-com:vml" xmlns:wp14="http://schemas.microsoft.com/office/word/2010/wordprocessingDrawing" xmlns:wp="http://schemas.openxmlformats.org/drawingml/2006/wordprocessingDrawing" xmlns:w10="urn:schemas-microsoft-com:office:word" xmlns:w="http://schemas.openxmlformats.org/wordprocessingml/2006/main" xmlns:w14="http://schemas.microsoft.com/office/word/2010/wordml" xmlns:w15="http://schemas.microsoft.com/office/word/2012/wordml" xmlns:w16cex="http://schemas.microsoft.com/office/word/2018/wordml/cex" xmlns:w16cid="http://schemas.microsoft.com/office/word/2016/wordml/cid" xmlns:w16="http://schemas.microsoft.com/office/word/2018/wordml" xmlns:w16sdtdh="http://schemas.microsoft.com/office/word/2020/wordml/sdtdatahash" xmlns:w16se="http://schemas.microsoft.com/office/word/2015/wordml/symex" xmlns:wpg="http://schemas.microsoft.com/office/word/2010/wordprocessingGroup" xmlns:wpi="http://schemas.microsoft.com/office/word/2010/wordprocessingInk" xmlns:wne="http://schemas.microsoft.com/office/word/2006/wordml" xmlns:wps="http://schemas.microsoft.com/office/word/2010/wordprocessingShape" mc:Ignorable="w14 w15 w16se w16cid w16 w16cex w16sdtdh wp14">
   <w:body>
     <w:p>
       <w:pPr>
@@ -148,7 +148,7 @@
       </w:tr>
       <w:tr>
         <w:trPr>
-          <w:trHeight w:val="606"/>
+          <w:trHeight w:val="70"/>
         </w:trPr>
         <w:tc>
           <w:tcPr>
@@ -203,6 +203,21 @@
           <w:p>
             <w:r>
               <w:t>Use the load file and save file options accordingly to open the dialogue windows to select a file/save a file</w:t>
+            </w:r>
+          </w:p>
+          <w:p>
+            <w:r>
+              <w:rPr>
+                <w:b/>
+                <w:bCs/>
+              </w:rPr>
+              <w:t>Note:</w:t>
+            </w:r>
+            <w:r>
+              <w:t xml:space="preserve"> The save file option saves the entire canvas space</w:t>
+            </w:r>
+            <w:r>
+              <w:t xml:space="preserve"> (allows for users to mix shapes with images for extra functionality)</w:t>
             </w:r>
           </w:p>
         </w:tc>
@@ -243,7 +258,15 @@
           </w:tcPr>
           <w:p>
             <w:r>
-              <w:t>Basic RGB manipulation of image – e.g. c</w:t>
+              <w:t xml:space="preserve">Basic RGB manipulation of image – </w:t>
+            </w:r>
+            <w:proofErr w:type="gramStart"/>
+            <w:r>
+              <w:t>e.g.</w:t>
+            </w:r>
+            <w:proofErr w:type="gramEnd"/>
+            <w:r>
+              <w:t xml:space="preserve"> c</w:t>
             </w:r>
             <w:r>
               <w:t>onvert a colour image to a black-and-white</w:t>
@@ -762,8 +785,13 @@
             </w:r>
           </w:p>
           <w:p>
-            <w:r>
-              <w:t>I.e. Achieve “live shapes”</w:t>
+            <w:proofErr w:type="gramStart"/>
+            <w:r>
+              <w:t>I.e.</w:t>
+            </w:r>
+            <w:proofErr w:type="gramEnd"/>
+            <w:r>
+              <w:t xml:space="preserve"> Achieve “live shapes”</w:t>
             </w:r>
           </w:p>
         </w:tc>
@@ -987,6 +1015,7 @@
                 <w:sz w:val="18"/>
                 <w:szCs w:val="18"/>
               </w:rPr>
+              <w:lastRenderedPageBreak/>
               <w:t>Mid 2.2-High 2.1</w:t>
             </w:r>
           </w:p>
@@ -1038,11 +1067,7 @@
               <w:t xml:space="preserve"> then draw a shape</w:t>
             </w:r>
             <w:r>
-              <w:t xml:space="preserve">. To change the stroke weight, use the stroke thickness slider to </w:t>
-            </w:r>
-            <w:r>
-              <w:lastRenderedPageBreak/>
-              <w:t xml:space="preserve">increase or decrease the thickness </w:t>
+              <w:t xml:space="preserve">. To change the stroke weight, use the stroke thickness slider to increase or decrease the thickness </w:t>
             </w:r>
             <w:r>
               <w:t>then draw a shape.</w:t>
@@ -2298,7 +2323,7 @@
 </file>
 
 <file path=word/endnotes.xml><?xml version="1.0" encoding="utf-8"?>
-<w:endnotes xmlns:wpc="http://schemas.microsoft.com/office/word/2010/wordprocessingCanvas" xmlns:cx="http://schemas.microsoft.com/office/drawing/2014/chartex" xmlns:cx1="http://schemas.microsoft.com/office/drawing/2015/9/8/chartex" xmlns:cx2="http://schemas.microsoft.com/office/drawing/2015/10/21/chartex" xmlns:cx3="http://schemas.microsoft.com/office/drawing/2016/5/9/chartex" xmlns:cx4="http://schemas.microsoft.com/office/drawing/2016/5/10/chartex" xmlns:cx5="http://schemas.microsoft.com/office/drawing/2016/5/11/chartex" xmlns:cx6="http://schemas.microsoft.com/office/drawing/2016/5/12/chartex" xmlns:cx7="http://schemas.microsoft.com/office/drawing/2016/5/13/chartex" xmlns:cx8="http://schemas.microsoft.com/office/drawing/2016/5/14/chartex" xmlns:mc="http://schemas.openxmlformats.org/markup-compatibility/2006" xmlns:aink="http://schemas.microsoft.com/office/drawing/2016/ink" xmlns:am3d="http://schemas.microsoft.com/office/drawing/2017/model3d" xmlns:o="urn:schemas-microsoft-com:office:office" xmlns:r="http://schemas.openxmlformats.org/officeDocument/2006/relationships" xmlns:m="http://schemas.openxmlformats.org/officeDocument/2006/math" xmlns:v="urn:schemas-microsoft-com:vml" xmlns:wp14="http://schemas.microsoft.com/office/word/2010/wordprocessingDrawing" xmlns:wp="http://schemas.openxmlformats.org/drawingml/2006/wordprocessingDrawing" xmlns:w10="urn:schemas-microsoft-com:office:word" xmlns:w="http://schemas.openxmlformats.org/wordprocessingml/2006/main" xmlns:w14="http://schemas.microsoft.com/office/word/2010/wordml" xmlns:w15="http://schemas.microsoft.com/office/word/2012/wordml" xmlns:w16cex="http://schemas.microsoft.com/office/word/2018/wordml/cex" xmlns:w16cid="http://schemas.microsoft.com/office/word/2016/wordml/cid" xmlns:w16="http://schemas.microsoft.com/office/word/2018/wordml" xmlns:w16se="http://schemas.microsoft.com/office/word/2015/wordml/symex" xmlns:wpg="http://schemas.microsoft.com/office/word/2010/wordprocessingGroup" xmlns:wpi="http://schemas.microsoft.com/office/word/2010/wordprocessingInk" xmlns:wne="http://schemas.microsoft.com/office/word/2006/wordml" xmlns:wps="http://schemas.microsoft.com/office/word/2010/wordprocessingShape" mc:Ignorable="w14 w15 w16se w16cid w16 w16cex wp14">
+<w:endnotes xmlns:wpc="http://schemas.microsoft.com/office/word/2010/wordprocessingCanvas" xmlns:cx="http://schemas.microsoft.com/office/drawing/2014/chartex" xmlns:cx1="http://schemas.microsoft.com/office/drawing/2015/9/8/chartex" xmlns:cx2="http://schemas.microsoft.com/office/drawing/2015/10/21/chartex" xmlns:cx3="http://schemas.microsoft.com/office/drawing/2016/5/9/chartex" xmlns:cx4="http://schemas.microsoft.com/office/drawing/2016/5/10/chartex" xmlns:cx5="http://schemas.microsoft.com/office/drawing/2016/5/11/chartex" xmlns:cx6="http://schemas.microsoft.com/office/drawing/2016/5/12/chartex" xmlns:cx7="http://schemas.microsoft.com/office/drawing/2016/5/13/chartex" xmlns:cx8="http://schemas.microsoft.com/office/drawing/2016/5/14/chartex" xmlns:mc="http://schemas.openxmlformats.org/markup-compatibility/2006" xmlns:aink="http://schemas.microsoft.com/office/drawing/2016/ink" xmlns:am3d="http://schemas.microsoft.com/office/drawing/2017/model3d" xmlns:o="urn:schemas-microsoft-com:office:office" xmlns:r="http://schemas.openxmlformats.org/officeDocument/2006/relationships" xmlns:m="http://schemas.openxmlformats.org/officeDocument/2006/math" xmlns:v="urn:schemas-microsoft-com:vml" xmlns:wp14="http://schemas.microsoft.com/office/word/2010/wordprocessingDrawing" xmlns:wp="http://schemas.openxmlformats.org/drawingml/2006/wordprocessingDrawing" xmlns:w10="urn:schemas-microsoft-com:office:word" xmlns:w="http://schemas.openxmlformats.org/wordprocessingml/2006/main" xmlns:w14="http://schemas.microsoft.com/office/word/2010/wordml" xmlns:w15="http://schemas.microsoft.com/office/word/2012/wordml" xmlns:w16cex="http://schemas.microsoft.com/office/word/2018/wordml/cex" xmlns:w16cid="http://schemas.microsoft.com/office/word/2016/wordml/cid" xmlns:w16="http://schemas.microsoft.com/office/word/2018/wordml" xmlns:w16sdtdh="http://schemas.microsoft.com/office/word/2020/wordml/sdtdatahash" xmlns:w16se="http://schemas.microsoft.com/office/word/2015/wordml/symex" xmlns:wpg="http://schemas.microsoft.com/office/word/2010/wordprocessingGroup" xmlns:wpi="http://schemas.microsoft.com/office/word/2010/wordprocessingInk" xmlns:wne="http://schemas.microsoft.com/office/word/2006/wordml" xmlns:wps="http://schemas.microsoft.com/office/word/2010/wordprocessingShape" mc:Ignorable="w14 w15 w16se w16cid w16 w16cex w16sdtdh wp14">
   <w:endnote w:type="separator" w:id="-1">
     <w:p>
       <w:pPr>
@@ -2323,7 +2348,7 @@
 </file>
 
 <file path=word/footnotes.xml><?xml version="1.0" encoding="utf-8"?>
-<w:footnotes xmlns:wpc="http://schemas.microsoft.com/office/word/2010/wordprocessingCanvas" xmlns:cx="http://schemas.microsoft.com/office/drawing/2014/chartex" xmlns:cx1="http://schemas.microsoft.com/office/drawing/2015/9/8/chartex" xmlns:cx2="http://schemas.microsoft.com/office/drawing/2015/10/21/chartex" xmlns:cx3="http://schemas.microsoft.com/office/drawing/2016/5/9/chartex" xmlns:cx4="http://schemas.microsoft.com/office/drawing/2016/5/10/chartex" xmlns:cx5="http://schemas.microsoft.com/office/drawing/2016/5/11/chartex" xmlns:cx6="http://schemas.microsoft.com/office/drawing/2016/5/12/chartex" xmlns:cx7="http://schemas.microsoft.com/office/drawing/2016/5/13/chartex" xmlns:cx8="http://schemas.microsoft.com/office/drawing/2016/5/14/chartex" xmlns:mc="http://schemas.openxmlformats.org/markup-compatibility/2006" xmlns:aink="http://schemas.microsoft.com/office/drawing/2016/ink" xmlns:am3d="http://schemas.microsoft.com/office/drawing/2017/model3d" xmlns:o="urn:schemas-microsoft-com:office:office" xmlns:r="http://schemas.openxmlformats.org/officeDocument/2006/relationships" xmlns:m="http://schemas.openxmlformats.org/officeDocument/2006/math" xmlns:v="urn:schemas-microsoft-com:vml" xmlns:wp14="http://schemas.microsoft.com/office/word/2010/wordprocessingDrawing" xmlns:wp="http://schemas.openxmlformats.org/drawingml/2006/wordprocessingDrawing" xmlns:w10="urn:schemas-microsoft-com:office:word" xmlns:w="http://schemas.openxmlformats.org/wordprocessingml/2006/main" xmlns:w14="http://schemas.microsoft.com/office/word/2010/wordml" xmlns:w15="http://schemas.microsoft.com/office/word/2012/wordml" xmlns:w16cex="http://schemas.microsoft.com/office/word/2018/wordml/cex" xmlns:w16cid="http://schemas.microsoft.com/office/word/2016/wordml/cid" xmlns:w16="http://schemas.microsoft.com/office/word/2018/wordml" xmlns:w16se="http://schemas.microsoft.com/office/word/2015/wordml/symex" xmlns:wpg="http://schemas.microsoft.com/office/word/2010/wordprocessingGroup" xmlns:wpi="http://schemas.microsoft.com/office/word/2010/wordprocessingInk" xmlns:wne="http://schemas.microsoft.com/office/word/2006/wordml" xmlns:wps="http://schemas.microsoft.com/office/word/2010/wordprocessingShape" mc:Ignorable="w14 w15 w16se w16cid w16 w16cex wp14">
+<w:footnotes xmlns:wpc="http://schemas.microsoft.com/office/word/2010/wordprocessingCanvas" xmlns:cx="http://schemas.microsoft.com/office/drawing/2014/chartex" xmlns:cx1="http://schemas.microsoft.com/office/drawing/2015/9/8/chartex" xmlns:cx2="http://schemas.microsoft.com/office/drawing/2015/10/21/chartex" xmlns:cx3="http://schemas.microsoft.com/office/drawing/2016/5/9/chartex" xmlns:cx4="http://schemas.microsoft.com/office/drawing/2016/5/10/chartex" xmlns:cx5="http://schemas.microsoft.com/office/drawing/2016/5/11/chartex" xmlns:cx6="http://schemas.microsoft.com/office/drawing/2016/5/12/chartex" xmlns:cx7="http://schemas.microsoft.com/office/drawing/2016/5/13/chartex" xmlns:cx8="http://schemas.microsoft.com/office/drawing/2016/5/14/chartex" xmlns:mc="http://schemas.openxmlformats.org/markup-compatibility/2006" xmlns:aink="http://schemas.microsoft.com/office/drawing/2016/ink" xmlns:am3d="http://schemas.microsoft.com/office/drawing/2017/model3d" xmlns:o="urn:schemas-microsoft-com:office:office" xmlns:r="http://schemas.openxmlformats.org/officeDocument/2006/relationships" xmlns:m="http://schemas.openxmlformats.org/officeDocument/2006/math" xmlns:v="urn:schemas-microsoft-com:vml" xmlns:wp14="http://schemas.microsoft.com/office/word/2010/wordprocessingDrawing" xmlns:wp="http://schemas.openxmlformats.org/drawingml/2006/wordprocessingDrawing" xmlns:w10="urn:schemas-microsoft-com:office:word" xmlns:w="http://schemas.openxmlformats.org/wordprocessingml/2006/main" xmlns:w14="http://schemas.microsoft.com/office/word/2010/wordml" xmlns:w15="http://schemas.microsoft.com/office/word/2012/wordml" xmlns:w16cex="http://schemas.microsoft.com/office/word/2018/wordml/cex" xmlns:w16cid="http://schemas.microsoft.com/office/word/2016/wordml/cid" xmlns:w16="http://schemas.microsoft.com/office/word/2018/wordml" xmlns:w16sdtdh="http://schemas.microsoft.com/office/word/2020/wordml/sdtdatahash" xmlns:w16se="http://schemas.microsoft.com/office/word/2015/wordml/symex" xmlns:wpg="http://schemas.microsoft.com/office/word/2010/wordprocessingGroup" xmlns:wpi="http://schemas.microsoft.com/office/word/2010/wordprocessingInk" xmlns:wne="http://schemas.microsoft.com/office/word/2006/wordml" xmlns:wps="http://schemas.microsoft.com/office/word/2010/wordprocessingShape" mc:Ignorable="w14 w15 w16se w16cid w16 w16cex w16sdtdh wp14">
   <w:footnote w:type="separator" w:id="-1">
     <w:p>
       <w:pPr>
@@ -2348,7 +2373,7 @@
 </file>
 
 <file path=word/styles.xml><?xml version="1.0" encoding="utf-8"?>
-<w:styles xmlns:mc="http://schemas.openxmlformats.org/markup-compatibility/2006" xmlns:r="http://schemas.openxmlformats.org/officeDocument/2006/relationships" xmlns:w="http://schemas.openxmlformats.org/wordprocessingml/2006/main" xmlns:w14="http://schemas.microsoft.com/office/word/2010/wordml" xmlns:w15="http://schemas.microsoft.com/office/word/2012/wordml" xmlns:w16cex="http://schemas.microsoft.com/office/word/2018/wordml/cex" xmlns:w16cid="http://schemas.microsoft.com/office/word/2016/wordml/cid" xmlns:w16="http://schemas.microsoft.com/office/word/2018/wordml" xmlns:w16se="http://schemas.microsoft.com/office/word/2015/wordml/symex" mc:Ignorable="w14 w15 w16se w16cid w16 w16cex">
+<w:styles xmlns:mc="http://schemas.openxmlformats.org/markup-compatibility/2006" xmlns:r="http://schemas.openxmlformats.org/officeDocument/2006/relationships" xmlns:w="http://schemas.openxmlformats.org/wordprocessingml/2006/main" xmlns:w14="http://schemas.microsoft.com/office/word/2010/wordml" xmlns:w15="http://schemas.microsoft.com/office/word/2012/wordml" xmlns:w16cex="http://schemas.microsoft.com/office/word/2018/wordml/cex" xmlns:w16cid="http://schemas.microsoft.com/office/word/2016/wordml/cid" xmlns:w16="http://schemas.microsoft.com/office/word/2018/wordml" xmlns:w16sdtdh="http://schemas.microsoft.com/office/word/2020/wordml/sdtdatahash" xmlns:w16se="http://schemas.microsoft.com/office/word/2015/wordml/symex" mc:Ignorable="w14 w15 w16se w16cid w16 w16cex w16sdtdh">
   <w:docDefaults>
     <w:rPrDefault>
       <w:rPr>

</xml_diff>